<commit_message>
ajout changement derniere tranche
</commit_message>
<xml_diff>
--- a/doc/prog3-se000837.docx
+++ b/doc/prog3-se000837.docx
@@ -307,21 +307,7 @@
         <w:rPr>
           <w:lang w:val="fr-FR"/>
         </w:rPr>
-        <w:t xml:space="preserve">on fait appel à la méthode </w:t>
-      </w:r>
-      <w:proofErr w:type="gramStart"/>
-      <w:r>
-        <w:rPr>
-          <w:lang w:val="fr-FR"/>
-        </w:rPr>
-        <w:t>‘simule(</w:t>
-      </w:r>
-      <w:proofErr w:type="gramEnd"/>
-      <w:r>
-        <w:rPr>
-          <w:lang w:val="fr-FR"/>
-        </w:rPr>
-        <w:t>)’ qui effectue les actions suivantes :</w:t>
+        <w:t>on fait appel à la méthode ‘simule()’ qui effectue les actions suivantes :</w:t>
       </w:r>
     </w:p>
     <w:p>
@@ -454,7 +440,6 @@
                       <w:szCs w:val="18"/>
                     </w:rPr>
                   </w:pPr>
-                  <w:proofErr w:type="gramStart"/>
                   <w:r>
                     <w:rPr>
                       <w:b/>
@@ -463,9 +448,135 @@
                       <w:sz w:val="18"/>
                       <w:szCs w:val="18"/>
                     </w:rPr>
-                    <w:t>void</w:t>
-                  </w:r>
-                  <w:proofErr w:type="gramEnd"/>
+                    <w:t xml:space="preserve">void </w:t>
+                  </w:r>
+                  <w:r>
+                    <w:rPr>
+                      <w:color w:val="000000"/>
+                      <w:sz w:val="18"/>
+                      <w:szCs w:val="18"/>
+                    </w:rPr>
+                    <w:t>simule() {</w:t>
+                  </w:r>
+                  <w:r>
+                    <w:rPr>
+                      <w:color w:val="000000"/>
+                      <w:sz w:val="18"/>
+                      <w:szCs w:val="18"/>
+                    </w:rPr>
+                    <w:br/>
+                    <w:t xml:space="preserve">    </w:t>
+                  </w:r>
+                  <w:r>
+                    <w:rPr>
+                      <w:color w:val="000000"/>
+                      <w:sz w:val="18"/>
+                      <w:szCs w:val="18"/>
+                    </w:rPr>
+                    <w:tab/>
+                  </w:r>
+                  <w:r>
+                    <w:rPr>
+                      <w:b/>
+                      <w:bCs/>
+                      <w:color w:val="660E7A"/>
+                      <w:sz w:val="18"/>
+                      <w:szCs w:val="18"/>
+                    </w:rPr>
+                    <w:t xml:space="preserve">debut </w:t>
+                  </w:r>
+                  <w:r>
+                    <w:rPr>
+                      <w:color w:val="000000"/>
+                      <w:sz w:val="18"/>
+                      <w:szCs w:val="18"/>
+                    </w:rPr>
+                    <w:t xml:space="preserve">= </w:t>
+                  </w:r>
+                  <w:r>
+                    <w:rPr>
+                      <w:color w:val="000000"/>
+                      <w:sz w:val="18"/>
+                      <w:szCs w:val="18"/>
+                    </w:rPr>
+                    <w:t>date actuelle</w:t>
+                  </w:r>
+                </w:p>
+                <w:p>
+                  <w:pPr>
+                    <w:pStyle w:val="HTMLPreformatted"/>
+                    <w:shd w:val="clear" w:color="auto" w:fill="FFFFFF"/>
+                    <w:rPr>
+                      <w:color w:val="000000"/>
+                      <w:sz w:val="18"/>
+                      <w:szCs w:val="18"/>
+                      <w:lang w:val="fr-FR"/>
+                    </w:rPr>
+                  </w:pPr>
+                  <w:r>
+                    <w:rPr>
+                      <w:color w:val="CC7832"/>
+                      <w:sz w:val="18"/>
+                      <w:szCs w:val="18"/>
+                    </w:rPr>
+                    <w:t xml:space="preserve">    </w:t>
+                  </w:r>
+                  <w:r>
+                    <w:rPr>
+                      <w:color w:val="CC7832"/>
+                      <w:sz w:val="18"/>
+                      <w:szCs w:val="18"/>
+                    </w:rPr>
+                    <w:tab/>
+                  </w:r>
+                  <w:r>
+                    <w:rPr>
+                      <w:color w:val="000000"/>
+                      <w:sz w:val="18"/>
+                      <w:szCs w:val="18"/>
+                      <w:lang w:val="fr-FR"/>
+                    </w:rPr>
+                    <w:t>cr</w:t>
+                  </w:r>
+                  <w:r>
+                    <w:rPr>
+                      <w:color w:val="000000"/>
+                      <w:sz w:val="18"/>
+                      <w:szCs w:val="18"/>
+                      <w:lang w:val="fr-FR"/>
+                    </w:rPr>
+                    <w:t xml:space="preserve">eer </w:t>
+                  </w:r>
+                  <w:r>
+                    <w:rPr>
+                      <w:color w:val="000000"/>
+                      <w:sz w:val="18"/>
+                      <w:szCs w:val="18"/>
+                      <w:lang w:val="fr-FR"/>
+                    </w:rPr>
+                    <w:t>thread(7)</w:t>
+                  </w:r>
+                </w:p>
+                <w:p>
+                  <w:pPr>
+                    <w:pStyle w:val="HTMLPreformatted"/>
+                    <w:shd w:val="clear" w:color="auto" w:fill="FFFFFF"/>
+                    <w:rPr>
+                      <w:color w:val="000000"/>
+                      <w:sz w:val="18"/>
+                      <w:szCs w:val="18"/>
+                      <w:lang w:val="fr-FR"/>
+                    </w:rPr>
+                  </w:pPr>
+                  <w:r>
+                    <w:rPr>
+                      <w:color w:val="000000"/>
+                      <w:sz w:val="18"/>
+                      <w:szCs w:val="18"/>
+                      <w:lang w:val="fr-FR"/>
+                    </w:rPr>
+                    <w:tab/>
+                  </w:r>
                   <w:r>
                     <w:rPr>
                       <w:b/>
@@ -473,44 +584,126 @@
                       <w:color w:val="000080"/>
                       <w:sz w:val="18"/>
                       <w:szCs w:val="18"/>
-                    </w:rPr>
-                    <w:t xml:space="preserve"> </w:t>
-                  </w:r>
-                  <w:proofErr w:type="spellStart"/>
-                  <w:r>
-                    <w:rPr>
-                      <w:color w:val="000000"/>
-                      <w:sz w:val="18"/>
-                      <w:szCs w:val="18"/>
-                    </w:rPr>
-                    <w:t>simule</w:t>
-                  </w:r>
-                  <w:proofErr w:type="spellEnd"/>
-                  <w:r>
-                    <w:rPr>
-                      <w:color w:val="000000"/>
-                      <w:sz w:val="18"/>
-                      <w:szCs w:val="18"/>
-                    </w:rPr>
-                    <w:t>() {</w:t>
-                  </w:r>
-                  <w:r>
-                    <w:rPr>
-                      <w:color w:val="000000"/>
-                      <w:sz w:val="18"/>
-                      <w:szCs w:val="18"/>
-                    </w:rPr>
-                    <w:br/>
-                    <w:t xml:space="preserve">    </w:t>
-                  </w:r>
-                  <w:r>
-                    <w:rPr>
-                      <w:color w:val="000000"/>
-                      <w:sz w:val="18"/>
-                      <w:szCs w:val="18"/>
-                    </w:rPr>
-                    <w:tab/>
-                  </w:r>
+                      <w:lang w:val="fr-FR"/>
+                    </w:rPr>
+                    <w:t>Tant que</w:t>
+                  </w:r>
+                  <w:r>
+                    <w:rPr>
+                      <w:color w:val="000000"/>
+                      <w:sz w:val="18"/>
+                      <w:szCs w:val="18"/>
+                      <w:lang w:val="fr-FR"/>
+                    </w:rPr>
+                    <w:t xml:space="preserve"> (pas fi</w:t>
+                  </w:r>
+                  <w:r>
+                    <w:rPr>
+                      <w:color w:val="000000"/>
+                      <w:sz w:val="18"/>
+                      <w:szCs w:val="18"/>
+                      <w:lang w:val="fr-FR"/>
+                    </w:rPr>
+                    <w:t>ni</w:t>
+                  </w:r>
+                  <w:r>
+                    <w:rPr>
+                      <w:color w:val="000000"/>
+                      <w:sz w:val="18"/>
+                      <w:szCs w:val="18"/>
+                      <w:lang w:val="fr-FR"/>
+                    </w:rPr>
+                    <w:t>){</w:t>
+                  </w:r>
+                  <w:r>
+                    <w:rPr>
+                      <w:i/>
+                      <w:iCs/>
+                      <w:color w:val="808080"/>
+                      <w:sz w:val="18"/>
+                      <w:szCs w:val="18"/>
+                      <w:lang w:val="fr-FR"/>
+                    </w:rPr>
+                    <w:t>// fini quand tous les threads ont terminé</w:t>
+                  </w:r>
+                </w:p>
+                <w:p>
+                  <w:pPr>
+                    <w:pStyle w:val="HTMLPreformatted"/>
+                    <w:shd w:val="clear" w:color="auto" w:fill="FFFFFF"/>
+                    <w:rPr>
+                      <w:color w:val="000000"/>
+                      <w:sz w:val="18"/>
+                      <w:szCs w:val="18"/>
+                      <w:lang w:val="fr-FR"/>
+                    </w:rPr>
+                  </w:pPr>
+                  <w:r>
+                    <w:rPr>
+                      <w:color w:val="000000"/>
+                      <w:sz w:val="18"/>
+                      <w:szCs w:val="18"/>
+                      <w:lang w:val="fr-FR"/>
+                    </w:rPr>
+                    <w:tab/>
+                  </w:r>
+                  <w:r>
+                    <w:rPr>
+                      <w:color w:val="000000"/>
+                      <w:sz w:val="18"/>
+                      <w:szCs w:val="18"/>
+                      <w:lang w:val="fr-FR"/>
+                    </w:rPr>
+                    <w:tab/>
+                  </w:r>
+                  <w:r>
+                    <w:rPr>
+                      <w:color w:val="000000"/>
+                      <w:sz w:val="18"/>
+                      <w:szCs w:val="18"/>
+                      <w:lang w:val="fr-FR"/>
+                    </w:rPr>
+                    <w:t>Attendre 5ms</w:t>
+                  </w:r>
+                </w:p>
+                <w:p>
+                  <w:pPr>
+                    <w:pStyle w:val="HTMLPreformatted"/>
+                    <w:shd w:val="clear" w:color="auto" w:fill="FFFFFF"/>
+                    <w:rPr>
+                      <w:color w:val="000000"/>
+                      <w:sz w:val="18"/>
+                      <w:szCs w:val="18"/>
+                    </w:rPr>
+                  </w:pPr>
+                  <w:r>
+                    <w:rPr>
+                      <w:color w:val="000000"/>
+                      <w:sz w:val="18"/>
+                      <w:szCs w:val="18"/>
+                      <w:lang w:val="fr-FR"/>
+                    </w:rPr>
+                    <w:tab/>
+                  </w:r>
+                  <w:r>
+                    <w:rPr>
+                      <w:color w:val="000000"/>
+                      <w:sz w:val="18"/>
+                      <w:szCs w:val="18"/>
+                    </w:rPr>
+                    <w:t>}</w:t>
+                  </w:r>
+                </w:p>
+                <w:p>
+                  <w:pPr>
+                    <w:pStyle w:val="HTMLPreformatted"/>
+                    <w:shd w:val="clear" w:color="auto" w:fill="FFFFFF"/>
+                    <w:rPr>
+                      <w:color w:val="000000"/>
+                      <w:sz w:val="18"/>
+                      <w:szCs w:val="18"/>
+                    </w:rPr>
+                  </w:pPr>
                   <w:r>
                     <w:rPr>
                       <w:b/>
@@ -519,252 +712,8 @@
                       <w:sz w:val="18"/>
                       <w:szCs w:val="18"/>
                     </w:rPr>
-                    <w:t xml:space="preserve">debut </w:t>
-                  </w:r>
-                  <w:r>
-                    <w:rPr>
-                      <w:color w:val="000000"/>
-                      <w:sz w:val="18"/>
-                      <w:szCs w:val="18"/>
-                    </w:rPr>
-                    <w:t xml:space="preserve">= </w:t>
-                  </w:r>
-                  <w:r>
-                    <w:rPr>
-                      <w:color w:val="000000"/>
-                      <w:sz w:val="18"/>
-                      <w:szCs w:val="18"/>
-                    </w:rPr>
-                    <w:t xml:space="preserve">date </w:t>
-                  </w:r>
-                  <w:proofErr w:type="spellStart"/>
-                  <w:r>
-                    <w:rPr>
-                      <w:color w:val="000000"/>
-                      <w:sz w:val="18"/>
-                      <w:szCs w:val="18"/>
-                    </w:rPr>
-                    <w:t>actuelle</w:t>
-                  </w:r>
-                  <w:proofErr w:type="spellEnd"/>
-                </w:p>
-                <w:p>
-                  <w:pPr>
-                    <w:pStyle w:val="HTMLPreformatted"/>
-                    <w:shd w:val="clear" w:color="auto" w:fill="FFFFFF"/>
-                    <w:rPr>
-                      <w:color w:val="000000"/>
-                      <w:sz w:val="18"/>
-                      <w:szCs w:val="18"/>
-                      <w:lang w:val="fr-FR"/>
-                    </w:rPr>
-                  </w:pPr>
-                  <w:r>
-                    <w:rPr>
-                      <w:color w:val="CC7832"/>
-                      <w:sz w:val="18"/>
-                      <w:szCs w:val="18"/>
-                    </w:rPr>
-                    <w:t xml:space="preserve">    </w:t>
-                  </w:r>
-                  <w:r>
-                    <w:rPr>
-                      <w:color w:val="CC7832"/>
-                      <w:sz w:val="18"/>
-                      <w:szCs w:val="18"/>
-                    </w:rPr>
-                    <w:tab/>
-                  </w:r>
-                  <w:proofErr w:type="spellStart"/>
-                  <w:proofErr w:type="gramStart"/>
-                  <w:r>
-                    <w:rPr>
-                      <w:color w:val="000000"/>
-                      <w:sz w:val="18"/>
-                      <w:szCs w:val="18"/>
-                      <w:lang w:val="fr-FR"/>
-                    </w:rPr>
-                    <w:t>cr</w:t>
-                  </w:r>
-                  <w:r>
-                    <w:rPr>
-                      <w:color w:val="000000"/>
-                      <w:sz w:val="18"/>
-                      <w:szCs w:val="18"/>
-                      <w:lang w:val="fr-FR"/>
-                    </w:rPr>
-                    <w:t>eer</w:t>
-                  </w:r>
-                  <w:proofErr w:type="spellEnd"/>
-                  <w:proofErr w:type="gramEnd"/>
-                  <w:r>
-                    <w:rPr>
-                      <w:color w:val="000000"/>
-                      <w:sz w:val="18"/>
-                      <w:szCs w:val="18"/>
-                      <w:lang w:val="fr-FR"/>
-                    </w:rPr>
-                    <w:t xml:space="preserve"> </w:t>
-                  </w:r>
-                  <w:r>
-                    <w:rPr>
-                      <w:color w:val="000000"/>
-                      <w:sz w:val="18"/>
-                      <w:szCs w:val="18"/>
-                      <w:lang w:val="fr-FR"/>
-                    </w:rPr>
-                    <w:t>thread(7)</w:t>
-                  </w:r>
-                </w:p>
-                <w:p>
-                  <w:pPr>
-                    <w:pStyle w:val="HTMLPreformatted"/>
-                    <w:shd w:val="clear" w:color="auto" w:fill="FFFFFF"/>
-                    <w:rPr>
-                      <w:color w:val="000000"/>
-                      <w:sz w:val="18"/>
-                      <w:szCs w:val="18"/>
-                      <w:lang w:val="fr-FR"/>
-                    </w:rPr>
-                  </w:pPr>
-                  <w:r>
-                    <w:rPr>
-                      <w:color w:val="000000"/>
-                      <w:sz w:val="18"/>
-                      <w:szCs w:val="18"/>
-                      <w:lang w:val="fr-FR"/>
-                    </w:rPr>
-                    <w:tab/>
-                  </w:r>
-                  <w:r>
-                    <w:rPr>
-                      <w:b/>
-                      <w:bCs/>
-                      <w:color w:val="000080"/>
-                      <w:sz w:val="18"/>
-                      <w:szCs w:val="18"/>
-                      <w:lang w:val="fr-FR"/>
-                    </w:rPr>
-                    <w:t>Tant que</w:t>
-                  </w:r>
-                  <w:r>
-                    <w:rPr>
-                      <w:color w:val="000000"/>
-                      <w:sz w:val="18"/>
-                      <w:szCs w:val="18"/>
-                      <w:lang w:val="fr-FR"/>
-                    </w:rPr>
-                    <w:t xml:space="preserve"> (pas fi</w:t>
-                  </w:r>
-                  <w:r>
-                    <w:rPr>
-                      <w:color w:val="000000"/>
-                      <w:sz w:val="18"/>
-                      <w:szCs w:val="18"/>
-                      <w:lang w:val="fr-FR"/>
-                    </w:rPr>
-                    <w:t>ni</w:t>
-                  </w:r>
-                  <w:proofErr w:type="gramStart"/>
-                  <w:r>
-                    <w:rPr>
-                      <w:color w:val="000000"/>
-                      <w:sz w:val="18"/>
-                      <w:szCs w:val="18"/>
-                      <w:lang w:val="fr-FR"/>
-                    </w:rPr>
-                    <w:t>){</w:t>
-                  </w:r>
-                  <w:proofErr w:type="gramEnd"/>
-                  <w:r>
-                    <w:rPr>
-                      <w:i/>
-                      <w:iCs/>
-                      <w:color w:val="808080"/>
-                      <w:sz w:val="18"/>
-                      <w:szCs w:val="18"/>
-                      <w:lang w:val="fr-FR"/>
-                    </w:rPr>
-                    <w:t>// fini quand tous les threads ont terminé</w:t>
-                  </w:r>
-                </w:p>
-                <w:p>
-                  <w:pPr>
-                    <w:pStyle w:val="HTMLPreformatted"/>
-                    <w:shd w:val="clear" w:color="auto" w:fill="FFFFFF"/>
-                    <w:rPr>
-                      <w:color w:val="000000"/>
-                      <w:sz w:val="18"/>
-                      <w:szCs w:val="18"/>
-                      <w:lang w:val="fr-FR"/>
-                    </w:rPr>
-                  </w:pPr>
-                  <w:r>
-                    <w:rPr>
-                      <w:color w:val="000000"/>
-                      <w:sz w:val="18"/>
-                      <w:szCs w:val="18"/>
-                      <w:lang w:val="fr-FR"/>
-                    </w:rPr>
-                    <w:tab/>
-                  </w:r>
-                  <w:r>
-                    <w:rPr>
-                      <w:color w:val="000000"/>
-                      <w:sz w:val="18"/>
-                      <w:szCs w:val="18"/>
-                      <w:lang w:val="fr-FR"/>
-                    </w:rPr>
-                    <w:tab/>
-                  </w:r>
-                  <w:r>
-                    <w:rPr>
-                      <w:color w:val="000000"/>
-                      <w:sz w:val="18"/>
-                      <w:szCs w:val="18"/>
-                      <w:lang w:val="fr-FR"/>
-                    </w:rPr>
-                    <w:t>Attendre 5ms</w:t>
-                  </w:r>
-                </w:p>
-                <w:p>
-                  <w:pPr>
-                    <w:pStyle w:val="HTMLPreformatted"/>
-                    <w:shd w:val="clear" w:color="auto" w:fill="FFFFFF"/>
-                    <w:rPr>
-                      <w:color w:val="000000"/>
-                      <w:sz w:val="18"/>
-                      <w:szCs w:val="18"/>
-                    </w:rPr>
-                  </w:pPr>
-                  <w:r>
-                    <w:rPr>
-                      <w:color w:val="000000"/>
-                      <w:sz w:val="18"/>
-                      <w:szCs w:val="18"/>
-                      <w:lang w:val="fr-FR"/>
-                    </w:rPr>
-                    <w:tab/>
-                  </w:r>
-                  <w:r>
-                    <w:rPr>
-                      <w:color w:val="000000"/>
-                      <w:sz w:val="18"/>
-                      <w:szCs w:val="18"/>
-                    </w:rPr>
-                    <w:t>}</w:t>
-                  </w:r>
-                </w:p>
-                <w:p>
-                  <w:pPr>
-                    <w:pStyle w:val="HTMLPreformatted"/>
-                    <w:shd w:val="clear" w:color="auto" w:fill="FFFFFF"/>
-                    <w:rPr>
-                      <w:color w:val="000000"/>
-                      <w:sz w:val="18"/>
-                      <w:szCs w:val="18"/>
-                    </w:rPr>
-                  </w:pPr>
+                    <w:tab/>
+                  </w:r>
                   <w:r>
                     <w:rPr>
                       <w:b/>
@@ -773,29 +722,7 @@
                       <w:sz w:val="18"/>
                       <w:szCs w:val="18"/>
                     </w:rPr>
-                    <w:tab/>
-                  </w:r>
-                  <w:proofErr w:type="gramStart"/>
-                  <w:r>
-                    <w:rPr>
-                      <w:b/>
-                      <w:bCs/>
-                      <w:color w:val="660E7A"/>
-                      <w:sz w:val="18"/>
-                      <w:szCs w:val="18"/>
-                    </w:rPr>
-                    <w:t>fin</w:t>
-                  </w:r>
-                  <w:proofErr w:type="gramEnd"/>
-                  <w:r>
-                    <w:rPr>
-                      <w:b/>
-                      <w:bCs/>
-                      <w:color w:val="660E7A"/>
-                      <w:sz w:val="18"/>
-                      <w:szCs w:val="18"/>
-                    </w:rPr>
-                    <w:t xml:space="preserve"> </w:t>
+                    <w:t xml:space="preserve">fin </w:t>
                   </w:r>
                   <w:r>
                     <w:rPr>
@@ -811,18 +738,8 @@
                       <w:sz w:val="18"/>
                       <w:szCs w:val="18"/>
                     </w:rPr>
-                    <w:t xml:space="preserve">date </w:t>
-                  </w:r>
-                  <w:proofErr w:type="spellStart"/>
-                  <w:r>
-                    <w:rPr>
-                      <w:color w:val="000000"/>
-                      <w:sz w:val="18"/>
-                      <w:szCs w:val="18"/>
-                    </w:rPr>
-                    <w:t>actuelle</w:t>
-                  </w:r>
-                  <w:proofErr w:type="spellEnd"/>
+                    <w:t>date actuelle</w:t>
+                  </w:r>
                 </w:p>
                 <w:p>
                   <w:pPr>
@@ -894,7 +811,6 @@
                       <w:u w:val="single"/>
                     </w:rPr>
                   </w:pPr>
-                  <w:proofErr w:type="spellStart"/>
                   <w:r>
                     <w:rPr>
                       <w:i/>
@@ -916,7 +832,6 @@
                     </w:rPr>
                     <w:t>gende</w:t>
                   </w:r>
-                  <w:proofErr w:type="spellEnd"/>
                 </w:p>
                 <w:p>
                   <w:pPr>
@@ -998,13 +913,8 @@
                   </w:r>
                   <w:r>
                     <w:tab/>
-                    <w:t xml:space="preserve">            Objet </w:t>
-                  </w:r>
-                  <w:proofErr w:type="spellStart"/>
-                  <w:r>
-                    <w:t>Rdv</w:t>
-                  </w:r>
-                  <w:proofErr w:type="spellEnd"/>
+                    <w:t xml:space="preserve">            Objet Rdv</w:t>
+                  </w:r>
                 </w:p>
               </w:txbxContent>
             </v:textbox>
@@ -1893,7 +1803,6 @@
                       <w:szCs w:val="18"/>
                     </w:rPr>
                   </w:pPr>
-                  <w:proofErr w:type="gramStart"/>
                   <w:r>
                     <w:rPr>
                       <w:b/>
@@ -1902,9 +1811,107 @@
                       <w:sz w:val="18"/>
                       <w:szCs w:val="18"/>
                     </w:rPr>
-                    <w:t>void</w:t>
-                  </w:r>
-                  <w:proofErr w:type="gramEnd"/>
+                    <w:t xml:space="preserve">void </w:t>
+                  </w:r>
+                  <w:r>
+                    <w:rPr>
+                      <w:color w:val="000000"/>
+                      <w:sz w:val="18"/>
+                      <w:szCs w:val="18"/>
+                    </w:rPr>
+                    <w:t>cr</w:t>
+                  </w:r>
+                  <w:r>
+                    <w:rPr>
+                      <w:color w:val="000000"/>
+                      <w:sz w:val="18"/>
+                      <w:szCs w:val="18"/>
+                    </w:rPr>
+                    <w:t>eer thread</w:t>
+                  </w:r>
+                  <w:r>
+                    <w:rPr>
+                      <w:color w:val="000000"/>
+                      <w:sz w:val="18"/>
+                      <w:szCs w:val="18"/>
+                    </w:rPr>
+                    <w:t xml:space="preserve"> (</w:t>
+                  </w:r>
+                  <w:r>
+                    <w:rPr>
+                      <w:color w:val="000000"/>
+                      <w:sz w:val="18"/>
+                      <w:szCs w:val="18"/>
+                    </w:rPr>
+                    <w:t>entier nombre</w:t>
+                  </w:r>
+                  <w:r>
+                    <w:rPr>
+                      <w:color w:val="000000"/>
+                      <w:sz w:val="18"/>
+                      <w:szCs w:val="18"/>
+                    </w:rPr>
+                    <w:t>) {</w:t>
+                  </w:r>
+                </w:p>
+                <w:p>
+                  <w:pPr>
+                    <w:pStyle w:val="HTMLPreformatted"/>
+                    <w:shd w:val="clear" w:color="auto" w:fill="FFFFFF"/>
+                    <w:rPr>
+                      <w:color w:val="000000"/>
+                      <w:sz w:val="18"/>
+                      <w:szCs w:val="18"/>
+                    </w:rPr>
+                  </w:pPr>
+                  <w:r>
+                    <w:rPr>
+                      <w:color w:val="000000"/>
+                      <w:sz w:val="18"/>
+                      <w:szCs w:val="18"/>
+                    </w:rPr>
+                    <w:tab/>
+                    <w:t>Rdv premier</w:t>
+                  </w:r>
+                </w:p>
+                <w:p>
+                  <w:pPr>
+                    <w:pStyle w:val="HTMLPreformatted"/>
+                    <w:shd w:val="clear" w:color="auto" w:fill="FFFFFF"/>
+                    <w:rPr>
+                      <w:color w:val="000000"/>
+                      <w:sz w:val="18"/>
+                      <w:szCs w:val="18"/>
+                    </w:rPr>
+                  </w:pPr>
+                  <w:r>
+                    <w:rPr>
+                      <w:color w:val="000000"/>
+                      <w:sz w:val="18"/>
+                      <w:szCs w:val="18"/>
+                    </w:rPr>
+                    <w:tab/>
+                    <w:t>Rdv second</w:t>
+                  </w:r>
+                </w:p>
+                <w:p>
+                  <w:pPr>
+                    <w:pStyle w:val="HTMLPreformatted"/>
+                    <w:shd w:val="clear" w:color="auto" w:fill="FFFFFF"/>
+                    <w:rPr>
+                      <w:color w:val="000000"/>
+                      <w:sz w:val="18"/>
+                      <w:szCs w:val="18"/>
+                    </w:rPr>
+                  </w:pPr>
+                  <w:r>
+                    <w:rPr>
+                      <w:color w:val="000000"/>
+                      <w:sz w:val="18"/>
+                      <w:szCs w:val="18"/>
+                    </w:rPr>
+                    <w:tab/>
+                  </w:r>
                   <w:r>
                     <w:rPr>
                       <w:b/>
@@ -1913,290 +1920,15 @@
                       <w:sz w:val="18"/>
                       <w:szCs w:val="18"/>
                     </w:rPr>
-                    <w:t xml:space="preserve"> </w:t>
-                  </w:r>
-                  <w:proofErr w:type="spellStart"/>
-                  <w:r>
-                    <w:rPr>
-                      <w:color w:val="000000"/>
-                      <w:sz w:val="18"/>
-                      <w:szCs w:val="18"/>
-                    </w:rPr>
-                    <w:t>cr</w:t>
-                  </w:r>
-                  <w:r>
-                    <w:rPr>
-                      <w:color w:val="000000"/>
-                      <w:sz w:val="18"/>
-                      <w:szCs w:val="18"/>
-                    </w:rPr>
-                    <w:t>eer</w:t>
-                  </w:r>
-                  <w:proofErr w:type="spellEnd"/>
-                  <w:r>
-                    <w:rPr>
-                      <w:color w:val="000000"/>
-                      <w:sz w:val="18"/>
-                      <w:szCs w:val="18"/>
-                    </w:rPr>
-                    <w:t xml:space="preserve"> thread</w:t>
-                  </w:r>
-                  <w:r>
-                    <w:rPr>
-                      <w:color w:val="000000"/>
-                      <w:sz w:val="18"/>
-                      <w:szCs w:val="18"/>
-                    </w:rPr>
-                    <w:t xml:space="preserve"> (</w:t>
-                  </w:r>
-                  <w:proofErr w:type="spellStart"/>
-                  <w:r>
-                    <w:rPr>
-                      <w:color w:val="000000"/>
-                      <w:sz w:val="18"/>
-                      <w:szCs w:val="18"/>
-                    </w:rPr>
-                    <w:t>entier</w:t>
-                  </w:r>
-                  <w:proofErr w:type="spellEnd"/>
-                  <w:r>
-                    <w:rPr>
-                      <w:color w:val="000000"/>
-                      <w:sz w:val="18"/>
-                      <w:szCs w:val="18"/>
-                    </w:rPr>
-                    <w:t xml:space="preserve"> </w:t>
-                  </w:r>
-                  <w:proofErr w:type="spellStart"/>
-                  <w:r>
-                    <w:rPr>
-                      <w:color w:val="000000"/>
-                      <w:sz w:val="18"/>
-                      <w:szCs w:val="18"/>
-                    </w:rPr>
-                    <w:t>nombre</w:t>
-                  </w:r>
-                  <w:proofErr w:type="spellEnd"/>
-                  <w:r>
-                    <w:rPr>
-                      <w:color w:val="000000"/>
-                      <w:sz w:val="18"/>
-                      <w:szCs w:val="18"/>
-                    </w:rPr>
-                    <w:t>) {</w:t>
-                  </w:r>
-                </w:p>
-                <w:p>
-                  <w:pPr>
-                    <w:pStyle w:val="HTMLPreformatted"/>
-                    <w:shd w:val="clear" w:color="auto" w:fill="FFFFFF"/>
-                    <w:rPr>
-                      <w:color w:val="000000"/>
-                      <w:sz w:val="18"/>
-                      <w:szCs w:val="18"/>
-                    </w:rPr>
-                  </w:pPr>
-                  <w:r>
-                    <w:rPr>
-                      <w:color w:val="000000"/>
-                      <w:sz w:val="18"/>
-                      <w:szCs w:val="18"/>
-                    </w:rPr>
-                    <w:tab/>
-                  </w:r>
-                  <w:proofErr w:type="spellStart"/>
-                  <w:r>
-                    <w:rPr>
-                      <w:color w:val="000000"/>
-                      <w:sz w:val="18"/>
-                      <w:szCs w:val="18"/>
-                    </w:rPr>
-                    <w:t>Rdv</w:t>
-                  </w:r>
-                  <w:proofErr w:type="spellEnd"/>
-                  <w:r>
-                    <w:rPr>
-                      <w:color w:val="000000"/>
-                      <w:sz w:val="18"/>
-                      <w:szCs w:val="18"/>
-                    </w:rPr>
-                    <w:t xml:space="preserve"> premier</w:t>
-                  </w:r>
-                </w:p>
-                <w:p>
-                  <w:pPr>
-                    <w:pStyle w:val="HTMLPreformatted"/>
-                    <w:shd w:val="clear" w:color="auto" w:fill="FFFFFF"/>
-                    <w:rPr>
-                      <w:color w:val="000000"/>
-                      <w:sz w:val="18"/>
-                      <w:szCs w:val="18"/>
-                    </w:rPr>
-                  </w:pPr>
-                  <w:r>
-                    <w:rPr>
-                      <w:color w:val="000000"/>
-                      <w:sz w:val="18"/>
-                      <w:szCs w:val="18"/>
-                    </w:rPr>
-                    <w:tab/>
-                  </w:r>
-                  <w:proofErr w:type="spellStart"/>
-                  <w:r>
-                    <w:rPr>
-                      <w:color w:val="000000"/>
-                      <w:sz w:val="18"/>
-                      <w:szCs w:val="18"/>
-                    </w:rPr>
-                    <w:t>Rdv</w:t>
-                  </w:r>
-                  <w:proofErr w:type="spellEnd"/>
-                  <w:r>
-                    <w:rPr>
-                      <w:color w:val="000000"/>
-                      <w:sz w:val="18"/>
-                      <w:szCs w:val="18"/>
-                    </w:rPr>
-                    <w:t xml:space="preserve"> second</w:t>
-                  </w:r>
-                </w:p>
-                <w:p>
-                  <w:pPr>
-                    <w:pStyle w:val="HTMLPreformatted"/>
-                    <w:shd w:val="clear" w:color="auto" w:fill="FFFFFF"/>
-                    <w:rPr>
-                      <w:color w:val="000000"/>
-                      <w:sz w:val="18"/>
-                      <w:szCs w:val="18"/>
-                    </w:rPr>
-                  </w:pPr>
-                  <w:r>
-                    <w:rPr>
-                      <w:color w:val="000000"/>
-                      <w:sz w:val="18"/>
-                      <w:szCs w:val="18"/>
-                    </w:rPr>
-                    <w:tab/>
-                  </w:r>
-                  <w:proofErr w:type="gramStart"/>
-                  <w:r>
-                    <w:rPr>
-                      <w:b/>
-                      <w:bCs/>
-                      <w:color w:val="000080"/>
-                      <w:sz w:val="18"/>
-                      <w:szCs w:val="18"/>
-                    </w:rPr>
-                    <w:t>pour</w:t>
-                  </w:r>
-                  <w:proofErr w:type="gramEnd"/>
-                  <w:r>
-                    <w:rPr>
-                      <w:b/>
-                      <w:bCs/>
-                      <w:color w:val="000080"/>
-                      <w:sz w:val="18"/>
-                      <w:szCs w:val="18"/>
-                    </w:rPr>
-                    <w:t xml:space="preserve"> </w:t>
-                  </w:r>
-                  <w:r>
-                    <w:rPr>
-                      <w:color w:val="000000"/>
-                      <w:sz w:val="18"/>
-                      <w:szCs w:val="18"/>
-                    </w:rPr>
-                    <w:t>(</w:t>
-                  </w:r>
-                  <w:proofErr w:type="spellStart"/>
-                  <w:r>
-                    <w:rPr>
-                      <w:color w:val="000000"/>
-                      <w:sz w:val="18"/>
-                      <w:szCs w:val="18"/>
-                    </w:rPr>
-                    <w:t>entier</w:t>
-                  </w:r>
-                  <w:proofErr w:type="spellEnd"/>
-                  <w:r>
-                    <w:rPr>
-                      <w:color w:val="000000"/>
-                      <w:sz w:val="18"/>
-                      <w:szCs w:val="18"/>
-                    </w:rPr>
-                    <w:t xml:space="preserve"> </w:t>
-                  </w:r>
-                  <w:proofErr w:type="spellStart"/>
-                  <w:r>
-                    <w:rPr>
-                      <w:color w:val="000000"/>
-                      <w:sz w:val="18"/>
-                      <w:szCs w:val="18"/>
-                    </w:rPr>
-                    <w:t>i</w:t>
-                  </w:r>
-                  <w:proofErr w:type="spellEnd"/>
-                  <w:r>
-                    <w:rPr>
-                      <w:color w:val="000000"/>
-                      <w:sz w:val="18"/>
-                      <w:szCs w:val="18"/>
-                    </w:rPr>
-                    <w:t xml:space="preserve">=1, </w:t>
-                  </w:r>
-                  <w:proofErr w:type="spellStart"/>
-                  <w:r>
-                    <w:rPr>
-                      <w:color w:val="000000"/>
-                      <w:sz w:val="18"/>
-                      <w:szCs w:val="18"/>
-                    </w:rPr>
-                    <w:t>jusqu’à</w:t>
-                  </w:r>
-                  <w:proofErr w:type="spellEnd"/>
-                  <w:r>
-                    <w:rPr>
-                      <w:color w:val="000000"/>
-                      <w:sz w:val="18"/>
-                      <w:szCs w:val="18"/>
-                    </w:rPr>
-                    <w:t xml:space="preserve"> </w:t>
-                  </w:r>
-                  <w:proofErr w:type="spellStart"/>
-                  <w:r>
-                    <w:rPr>
-                      <w:color w:val="000000"/>
-                      <w:sz w:val="18"/>
-                      <w:szCs w:val="18"/>
-                    </w:rPr>
-                    <w:t>i</w:t>
-                  </w:r>
-                  <w:proofErr w:type="spellEnd"/>
-                  <w:r>
-                    <w:rPr>
-                      <w:color w:val="000000"/>
-                      <w:sz w:val="18"/>
-                      <w:szCs w:val="18"/>
-                    </w:rPr>
-                    <w:t>=</w:t>
-                  </w:r>
-                  <w:proofErr w:type="spellStart"/>
-                  <w:r>
-                    <w:rPr>
-                      <w:color w:val="000000"/>
-                      <w:sz w:val="18"/>
-                      <w:szCs w:val="18"/>
-                    </w:rPr>
-                    <w:t>taille</w:t>
-                  </w:r>
-                  <w:proofErr w:type="spellEnd"/>
-                  <w:r>
-                    <w:rPr>
-                      <w:color w:val="000000"/>
-                      <w:sz w:val="18"/>
-                      <w:szCs w:val="18"/>
-                    </w:rPr>
-                    <w:t xml:space="preserve"> du mur-1)</w:t>
+                    <w:t xml:space="preserve">pour </w:t>
+                  </w:r>
+                  <w:r>
+                    <w:rPr>
+                      <w:color w:val="000000"/>
+                      <w:sz w:val="18"/>
+                      <w:szCs w:val="18"/>
+                    </w:rPr>
+                    <w:t>(entier i=1, jusqu’à i=taille du mur-1)</w:t>
                   </w:r>
                 </w:p>
                 <w:p>
@@ -2302,30 +2034,8 @@
                       <w:szCs w:val="18"/>
                       <w:lang w:val="fr-FR"/>
                     </w:rPr>
-                    <w:t xml:space="preserve">Créer </w:t>
-                  </w:r>
-                  <w:proofErr w:type="spellStart"/>
-                  <w:proofErr w:type="gramStart"/>
-                  <w:r>
-                    <w:rPr>
-                      <w:color w:val="000000"/>
-                      <w:sz w:val="18"/>
-                      <w:szCs w:val="18"/>
-                      <w:lang w:val="fr-FR"/>
-                    </w:rPr>
-                    <w:t>ThreadSimulation</w:t>
-                  </w:r>
-                  <w:proofErr w:type="spellEnd"/>
-                  <w:r>
-                    <w:rPr>
-                      <w:color w:val="000000"/>
-                      <w:sz w:val="18"/>
-                      <w:szCs w:val="18"/>
-                      <w:lang w:val="fr-FR"/>
-                    </w:rPr>
-                    <w:t>(</w:t>
-                  </w:r>
-                  <w:proofErr w:type="gramEnd"/>
+                    <w:t>Créer ThreadSimulation(</w:t>
+                  </w:r>
                   <w:r>
                     <w:rPr>
                       <w:color w:val="000000"/>
@@ -2391,19 +2101,8 @@
                       <w:lang w:val="fr-FR"/>
                     </w:rPr>
                     <w:tab/>
-                    <w:t xml:space="preserve">Lancer </w:t>
-                  </w:r>
-                  <w:proofErr w:type="spellStart"/>
-                  <w:r>
-                    <w:rPr>
-                      <w:color w:val="000000"/>
-                      <w:sz w:val="18"/>
-                      <w:szCs w:val="18"/>
-                      <w:lang w:val="fr-FR"/>
-                    </w:rPr>
-                    <w:t>ThreadSimulation</w:t>
-                  </w:r>
-                  <w:proofErr w:type="spellEnd"/>
+                    <w:t>Lancer ThreadSimulation</w:t>
+                  </w:r>
                 </w:p>
                 <w:p>
                   <w:pPr>
@@ -2433,26 +2132,7 @@
                       <w:lang w:val="fr-FR"/>
                     </w:rPr>
                     <w:tab/>
-                  </w:r>
-                  <w:proofErr w:type="gramStart"/>
-                  <w:r>
-                    <w:rPr>
-                      <w:color w:val="000000"/>
-                      <w:sz w:val="18"/>
-                      <w:szCs w:val="18"/>
-                      <w:lang w:val="fr-FR"/>
-                    </w:rPr>
-                    <w:t>premier</w:t>
-                  </w:r>
-                  <w:proofErr w:type="gramEnd"/>
-                  <w:r>
-                    <w:rPr>
-                      <w:color w:val="000000"/>
-                      <w:sz w:val="18"/>
-                      <w:szCs w:val="18"/>
-                      <w:lang w:val="fr-FR"/>
-                    </w:rPr>
-                    <w:t xml:space="preserve"> = second</w:t>
+                    <w:t>premier = second</w:t>
                   </w:r>
                 </w:p>
                 <w:p>
@@ -2483,26 +2163,7 @@
                       <w:lang w:val="fr-FR"/>
                     </w:rPr>
                     <w:tab/>
-                  </w:r>
-                  <w:proofErr w:type="gramStart"/>
-                  <w:r>
-                    <w:rPr>
-                      <w:color w:val="000000"/>
-                      <w:sz w:val="18"/>
-                      <w:szCs w:val="18"/>
-                      <w:lang w:val="fr-FR"/>
-                    </w:rPr>
-                    <w:t>second</w:t>
-                  </w:r>
-                  <w:proofErr w:type="gramEnd"/>
-                  <w:r>
-                    <w:rPr>
-                      <w:color w:val="000000"/>
-                      <w:sz w:val="18"/>
-                      <w:szCs w:val="18"/>
-                      <w:lang w:val="fr-FR"/>
-                    </w:rPr>
-                    <w:t xml:space="preserve"> = nouveau Rdv</w:t>
+                    <w:t>second = nouveau Rdv</w:t>
                   </w:r>
                   <w:r>
                     <w:rPr>
@@ -2581,19 +2242,11 @@
           <w:lang w:val="fr-FR"/>
         </w:rPr>
       </w:pPr>
-      <w:proofErr w:type="spellStart"/>
-      <w:r>
-        <w:rPr>
-          <w:lang w:val="fr-FR"/>
-        </w:rPr>
-        <w:t>ThreadSimulation</w:t>
-      </w:r>
-      <w:proofErr w:type="spellEnd"/>
-      <w:r>
-        <w:rPr>
-          <w:lang w:val="fr-FR"/>
-        </w:rPr>
-        <w:t xml:space="preserve"> est un objet qui hérite de la classe Thread en java.</w:t>
+      <w:r>
+        <w:rPr>
+          <w:lang w:val="fr-FR"/>
+        </w:rPr>
+        <w:t>ThreadSimulation est un objet qui hérite de la classe Thread en java.</w:t>
       </w:r>
     </w:p>
     <w:p>
@@ -2620,7 +2273,6 @@
                       <w:szCs w:val="18"/>
                     </w:rPr>
                   </w:pPr>
-                  <w:proofErr w:type="gramStart"/>
                   <w:r>
                     <w:rPr>
                       <w:b/>
@@ -2629,9 +2281,173 @@
                       <w:sz w:val="18"/>
                       <w:szCs w:val="18"/>
                     </w:rPr>
-                    <w:t>void</w:t>
-                  </w:r>
-                  <w:proofErr w:type="gramEnd"/>
+                    <w:t xml:space="preserve">void </w:t>
+                  </w:r>
+                  <w:r>
+                    <w:rPr>
+                      <w:color w:val="000000"/>
+                      <w:sz w:val="18"/>
+                      <w:szCs w:val="18"/>
+                    </w:rPr>
+                    <w:t>run</w:t>
+                  </w:r>
+                  <w:r>
+                    <w:rPr>
+                      <w:color w:val="000000"/>
+                      <w:sz w:val="18"/>
+                      <w:szCs w:val="18"/>
+                    </w:rPr>
+                    <w:t xml:space="preserve"> (</w:t>
+                  </w:r>
+                  <w:r>
+                    <w:rPr>
+                      <w:color w:val="000000"/>
+                      <w:sz w:val="18"/>
+                      <w:szCs w:val="18"/>
+                    </w:rPr>
+                    <w:t>)</w:t>
+                  </w:r>
+                  <w:r>
+                    <w:rPr>
+                      <w:color w:val="000000"/>
+                      <w:sz w:val="18"/>
+                      <w:szCs w:val="18"/>
+                    </w:rPr>
+                    <w:t xml:space="preserve"> {</w:t>
+                  </w:r>
+                </w:p>
+                <w:p>
+                  <w:pPr>
+                    <w:pStyle w:val="HTMLPreformatted"/>
+                    <w:shd w:val="clear" w:color="auto" w:fill="FFFFFF"/>
+                    <w:rPr>
+                      <w:i/>
+                      <w:iCs/>
+                      <w:color w:val="808080"/>
+                      <w:sz w:val="18"/>
+                      <w:szCs w:val="18"/>
+                      <w:lang w:val="fr-FR"/>
+                    </w:rPr>
+                  </w:pPr>
+                  <w:r>
+                    <w:rPr>
+                      <w:color w:val="000000"/>
+                      <w:sz w:val="18"/>
+                      <w:szCs w:val="18"/>
+                    </w:rPr>
+                    <w:tab/>
+                  </w:r>
+                  <w:r>
+                    <w:rPr>
+                      <w:i/>
+                      <w:iCs/>
+                      <w:color w:val="808080"/>
+                      <w:sz w:val="18"/>
+                      <w:szCs w:val="18"/>
+                      <w:lang w:val="fr-FR"/>
+                    </w:rPr>
+                    <w:t>//on suppose que tmp est la temperature actuelle de la tranche représentée</w:t>
+                  </w:r>
+                </w:p>
+                <w:p>
+                  <w:pPr>
+                    <w:pStyle w:val="HTMLPreformatted"/>
+                    <w:shd w:val="clear" w:color="auto" w:fill="FFFFFF"/>
+                    <w:rPr>
+                      <w:i/>
+                      <w:iCs/>
+                      <w:color w:val="808080"/>
+                      <w:sz w:val="18"/>
+                      <w:szCs w:val="18"/>
+                      <w:lang w:val="fr-FR"/>
+                    </w:rPr>
+                  </w:pPr>
+                  <w:r>
+                    <w:rPr>
+                      <w:i/>
+                      <w:iCs/>
+                      <w:color w:val="808080"/>
+                      <w:sz w:val="18"/>
+                      <w:szCs w:val="18"/>
+                      <w:lang w:val="fr-FR"/>
+                    </w:rPr>
+                    <w:tab/>
+                    <w:t>//tmpAvant et tmpApres représentent respectivement la température</w:t>
+                  </w:r>
+                </w:p>
+                <w:p>
+                  <w:pPr>
+                    <w:pStyle w:val="HTMLPreformatted"/>
+                    <w:shd w:val="clear" w:color="auto" w:fill="FFFFFF"/>
+                    <w:rPr>
+                      <w:i/>
+                      <w:iCs/>
+                      <w:color w:val="808080"/>
+                      <w:sz w:val="18"/>
+                      <w:szCs w:val="18"/>
+                      <w:lang w:val="fr-FR"/>
+                    </w:rPr>
+                  </w:pPr>
+                  <w:r>
+                    <w:rPr>
+                      <w:i/>
+                      <w:iCs/>
+                      <w:color w:val="808080"/>
+                      <w:sz w:val="18"/>
+                      <w:szCs w:val="18"/>
+                      <w:lang w:val="fr-FR"/>
+                    </w:rPr>
+                    <w:tab/>
+                    <w:t>// de la tranche d’avant et la température de la tranche d’après</w:t>
+                  </w:r>
+                </w:p>
+                <w:p>
+                  <w:pPr>
+                    <w:pStyle w:val="HTMLPreformatted"/>
+                    <w:shd w:val="clear" w:color="auto" w:fill="FFFFFF"/>
+                    <w:rPr>
+                      <w:i/>
+                      <w:iCs/>
+                      <w:color w:val="808080"/>
+                      <w:sz w:val="18"/>
+                      <w:szCs w:val="18"/>
+                      <w:lang w:val="fr-FR"/>
+                    </w:rPr>
+                  </w:pPr>
+                  <w:r>
+                    <w:rPr>
+                      <w:i/>
+                      <w:iCs/>
+                      <w:color w:val="808080"/>
+                      <w:sz w:val="18"/>
+                      <w:szCs w:val="18"/>
+                      <w:lang w:val="fr-FR"/>
+                    </w:rPr>
+                    <w:tab/>
+                    <w:t>// gauche est l’objet Rdv de gauche et droite est l’objet Rdv de droite</w:t>
+                  </w:r>
+                </w:p>
+                <w:p>
+                  <w:pPr>
+                    <w:pStyle w:val="HTMLPreformatted"/>
+                    <w:shd w:val="clear" w:color="auto" w:fill="FFFFFF"/>
+                    <w:rPr>
+                      <w:color w:val="000000"/>
+                      <w:sz w:val="18"/>
+                      <w:szCs w:val="18"/>
+                    </w:rPr>
+                  </w:pPr>
+                  <w:r>
+                    <w:rPr>
+                      <w:i/>
+                      <w:iCs/>
+                      <w:color w:val="808080"/>
+                      <w:sz w:val="18"/>
+                      <w:szCs w:val="18"/>
+                      <w:lang w:val="fr-FR"/>
+                    </w:rPr>
+                    <w:tab/>
+                  </w:r>
                   <w:r>
                     <w:rPr>
                       <w:b/>
@@ -2640,59 +2456,220 @@
                       <w:sz w:val="18"/>
                       <w:szCs w:val="18"/>
                     </w:rPr>
-                    <w:t xml:space="preserve"> </w:t>
-                  </w:r>
-                  <w:r>
-                    <w:rPr>
-                      <w:color w:val="000000"/>
-                      <w:sz w:val="18"/>
-                      <w:szCs w:val="18"/>
-                    </w:rPr>
-                    <w:t>run</w:t>
-                  </w:r>
-                  <w:r>
-                    <w:rPr>
-                      <w:color w:val="000000"/>
-                      <w:sz w:val="18"/>
-                      <w:szCs w:val="18"/>
-                    </w:rPr>
-                    <w:t xml:space="preserve"> (</w:t>
-                  </w:r>
-                  <w:r>
-                    <w:rPr>
-                      <w:color w:val="000000"/>
-                      <w:sz w:val="18"/>
-                      <w:szCs w:val="18"/>
-                    </w:rPr>
-                    <w:t>)</w:t>
-                  </w:r>
-                  <w:r>
-                    <w:rPr>
-                      <w:color w:val="000000"/>
-                      <w:sz w:val="18"/>
-                      <w:szCs w:val="18"/>
-                    </w:rPr>
-                    <w:t xml:space="preserve"> {</w:t>
-                  </w:r>
-                </w:p>
-                <w:p>
-                  <w:pPr>
-                    <w:pStyle w:val="HTMLPreformatted"/>
-                    <w:shd w:val="clear" w:color="auto" w:fill="FFFFFF"/>
+                    <w:t>pour</w:t>
+                  </w:r>
+                  <w:r>
                     <w:rPr>
                       <w:i/>
                       <w:iCs/>
                       <w:color w:val="808080"/>
                       <w:sz w:val="18"/>
                       <w:szCs w:val="18"/>
-                      <w:lang w:val="fr-FR"/>
-                    </w:rPr>
-                  </w:pPr>
-                  <w:r>
-                    <w:rPr>
-                      <w:color w:val="000000"/>
-                      <w:sz w:val="18"/>
-                      <w:szCs w:val="18"/>
+                    </w:rPr>
+                    <w:t xml:space="preserve"> </w:t>
+                  </w:r>
+                  <w:r>
+                    <w:rPr>
+                      <w:color w:val="000000"/>
+                      <w:sz w:val="18"/>
+                      <w:szCs w:val="18"/>
+                    </w:rPr>
+                    <w:t xml:space="preserve">(entier </w:t>
+                  </w:r>
+                  <w:r>
+                    <w:rPr>
+                      <w:color w:val="000000"/>
+                      <w:sz w:val="18"/>
+                      <w:szCs w:val="18"/>
+                    </w:rPr>
+                    <w:t>it</w:t>
+                  </w:r>
+                  <w:r>
+                    <w:rPr>
+                      <w:color w:val="000000"/>
+                      <w:sz w:val="18"/>
+                      <w:szCs w:val="18"/>
+                    </w:rPr>
+                    <w:t>=</w:t>
+                  </w:r>
+                  <w:r>
+                    <w:rPr>
+                      <w:color w:val="000000"/>
+                      <w:sz w:val="18"/>
+                      <w:szCs w:val="18"/>
+                    </w:rPr>
+                    <w:t>0</w:t>
+                  </w:r>
+                  <w:r>
+                    <w:rPr>
+                      <w:color w:val="000000"/>
+                      <w:sz w:val="18"/>
+                      <w:szCs w:val="18"/>
+                    </w:rPr>
+                    <w:t>, jusqu’à it=dernière iteration)</w:t>
+                  </w:r>
+                </w:p>
+                <w:p>
+                  <w:pPr>
+                    <w:pStyle w:val="HTMLPreformatted"/>
+                    <w:shd w:val="clear" w:color="auto" w:fill="FFFFFF"/>
+                    <w:rPr>
+                      <w:color w:val="000000"/>
+                      <w:sz w:val="18"/>
+                      <w:szCs w:val="18"/>
+                      <w:lang w:val="fr-FR"/>
+                    </w:rPr>
+                  </w:pPr>
+                  <w:r>
+                    <w:rPr>
+                      <w:color w:val="000000"/>
+                      <w:sz w:val="18"/>
+                      <w:szCs w:val="18"/>
+                    </w:rPr>
+                    <w:tab/>
+                  </w:r>
+                  <w:r>
+                    <w:rPr>
+                      <w:color w:val="000000"/>
+                      <w:sz w:val="18"/>
+                      <w:szCs w:val="18"/>
+                    </w:rPr>
+                    <w:tab/>
+                  </w:r>
+                  <w:r>
+                    <w:rPr>
+                      <w:color w:val="000000"/>
+                      <w:sz w:val="18"/>
+                      <w:szCs w:val="18"/>
+                      <w:lang w:val="fr-FR"/>
+                    </w:rPr>
+                    <w:t xml:space="preserve">tmpAvant = </w:t>
+                  </w:r>
+                  <w:r>
+                    <w:rPr>
+                      <w:color w:val="000000"/>
+                      <w:sz w:val="18"/>
+                      <w:szCs w:val="18"/>
+                      <w:lang w:val="fr-FR"/>
+                    </w:rPr>
+                    <w:t>gauche.</w:t>
+                  </w:r>
+                  <w:r>
+                    <w:rPr>
+                      <w:color w:val="000000"/>
+                      <w:sz w:val="18"/>
+                      <w:szCs w:val="18"/>
+                      <w:lang w:val="fr-FR"/>
+                    </w:rPr>
+                    <w:t>récupérer</w:t>
+                  </w:r>
+                  <w:r>
+                    <w:rPr>
+                      <w:color w:val="000000"/>
+                      <w:sz w:val="18"/>
+                      <w:szCs w:val="18"/>
+                      <w:lang w:val="fr-FR"/>
+                    </w:rPr>
+                    <w:t xml:space="preserve"> valeur de gauche (tmp</w:t>
+                  </w:r>
+                  <w:r>
+                    <w:rPr>
+                      <w:color w:val="000000"/>
+                      <w:sz w:val="18"/>
+                      <w:szCs w:val="18"/>
+                      <w:lang w:val="fr-FR"/>
+                    </w:rPr>
+                    <w:t>)</w:t>
+                  </w:r>
+                </w:p>
+                <w:p>
+                  <w:pPr>
+                    <w:pStyle w:val="HTMLPreformatted"/>
+                    <w:shd w:val="clear" w:color="auto" w:fill="FFFFFF"/>
+                    <w:rPr>
+                      <w:color w:val="000000"/>
+                      <w:sz w:val="18"/>
+                      <w:szCs w:val="18"/>
+                      <w:lang w:val="fr-FR"/>
+                    </w:rPr>
+                  </w:pPr>
+                  <w:r>
+                    <w:rPr>
+                      <w:color w:val="000000"/>
+                      <w:sz w:val="18"/>
+                      <w:szCs w:val="18"/>
+                      <w:lang w:val="fr-FR"/>
+                    </w:rPr>
+                    <w:tab/>
+                  </w:r>
+                  <w:r>
+                    <w:rPr>
+                      <w:color w:val="000000"/>
+                      <w:sz w:val="18"/>
+                      <w:szCs w:val="18"/>
+                      <w:lang w:val="fr-FR"/>
+                    </w:rPr>
+                    <w:tab/>
+                    <w:t>tmpApres = droite.récupérer valeur de droite (tmp)</w:t>
+                  </w:r>
+                </w:p>
+                <w:p>
+                  <w:pPr>
+                    <w:pStyle w:val="HTMLPreformatted"/>
+                    <w:shd w:val="clear" w:color="auto" w:fill="FFFFFF"/>
+                    <w:rPr>
+                      <w:color w:val="000000"/>
+                      <w:sz w:val="18"/>
+                      <w:szCs w:val="18"/>
+                      <w:lang w:val="fr-FR"/>
+                    </w:rPr>
+                  </w:pPr>
+                  <w:r>
+                    <w:rPr>
+                      <w:color w:val="000000"/>
+                      <w:sz w:val="18"/>
+                      <w:szCs w:val="18"/>
+                      <w:lang w:val="fr-FR"/>
+                    </w:rPr>
+                    <w:tab/>
+                  </w:r>
+                  <w:r>
+                    <w:rPr>
+                      <w:color w:val="000000"/>
+                      <w:sz w:val="18"/>
+                      <w:szCs w:val="18"/>
+                      <w:lang w:val="fr-FR"/>
+                    </w:rPr>
+                    <w:tab/>
+                    <w:t>tmp = f(tmp,tmpAvant,tmpApres)</w:t>
+                  </w:r>
+                </w:p>
+                <w:p>
+                  <w:pPr>
+                    <w:pStyle w:val="HTMLPreformatted"/>
+                    <w:shd w:val="clear" w:color="auto" w:fill="FFFFFF"/>
+                    <w:rPr>
+                      <w:color w:val="000000"/>
+                      <w:sz w:val="18"/>
+                      <w:szCs w:val="18"/>
+                      <w:lang w:val="fr-FR"/>
+                    </w:rPr>
+                  </w:pPr>
+                  <w:r>
+                    <w:rPr>
+                      <w:color w:val="000000"/>
+                      <w:sz w:val="18"/>
+                      <w:szCs w:val="18"/>
+                      <w:lang w:val="fr-FR"/>
+                    </w:rPr>
+                    <w:tab/>
+                  </w:r>
+                  <w:r>
+                    <w:rPr>
+                      <w:color w:val="000000"/>
+                      <w:sz w:val="18"/>
+                      <w:szCs w:val="18"/>
+                      <w:lang w:val="fr-FR"/>
                     </w:rPr>
                     <w:tab/>
                   </w:r>
@@ -2705,254 +2682,13 @@
                       <w:szCs w:val="18"/>
                       <w:lang w:val="fr-FR"/>
                     </w:rPr>
-                    <w:t xml:space="preserve">//on suppose que </w:t>
-                  </w:r>
-                  <w:proofErr w:type="spellStart"/>
-                  <w:r>
-                    <w:rPr>
-                      <w:i/>
-                      <w:iCs/>
-                      <w:color w:val="808080"/>
-                      <w:sz w:val="18"/>
-                      <w:szCs w:val="18"/>
-                      <w:lang w:val="fr-FR"/>
-                    </w:rPr>
-                    <w:t>tmp</w:t>
-                  </w:r>
-                  <w:proofErr w:type="spellEnd"/>
-                  <w:r>
-                    <w:rPr>
-                      <w:i/>
-                      <w:iCs/>
-                      <w:color w:val="808080"/>
-                      <w:sz w:val="18"/>
-                      <w:szCs w:val="18"/>
-                      <w:lang w:val="fr-FR"/>
-                    </w:rPr>
-                    <w:t xml:space="preserve"> est la </w:t>
-                  </w:r>
-                  <w:proofErr w:type="spellStart"/>
-                  <w:r>
-                    <w:rPr>
-                      <w:i/>
-                      <w:iCs/>
-                      <w:color w:val="808080"/>
-                      <w:sz w:val="18"/>
-                      <w:szCs w:val="18"/>
-                      <w:lang w:val="fr-FR"/>
-                    </w:rPr>
-                    <w:t>temperature</w:t>
-                  </w:r>
-                  <w:proofErr w:type="spellEnd"/>
-                  <w:r>
-                    <w:rPr>
-                      <w:i/>
-                      <w:iCs/>
-                      <w:color w:val="808080"/>
-                      <w:sz w:val="18"/>
-                      <w:szCs w:val="18"/>
-                      <w:lang w:val="fr-FR"/>
-                    </w:rPr>
-                    <w:t xml:space="preserve"> actuelle de la tranche représentée</w:t>
+                    <w:t>// la fonction f calcul la nouvelle valeur de tmp</w:t>
                   </w:r>
                 </w:p>
                 <w:p>
                   <w:pPr>
                     <w:pStyle w:val="HTMLPreformatted"/>
                     <w:shd w:val="clear" w:color="auto" w:fill="FFFFFF"/>
-                    <w:rPr>
-                      <w:i/>
-                      <w:iCs/>
-                      <w:color w:val="808080"/>
-                      <w:sz w:val="18"/>
-                      <w:szCs w:val="18"/>
-                      <w:lang w:val="fr-FR"/>
-                    </w:rPr>
-                  </w:pPr>
-                  <w:r>
-                    <w:rPr>
-                      <w:i/>
-                      <w:iCs/>
-                      <w:color w:val="808080"/>
-                      <w:sz w:val="18"/>
-                      <w:szCs w:val="18"/>
-                      <w:lang w:val="fr-FR"/>
-                    </w:rPr>
-                    <w:tab/>
-                    <w:t>//</w:t>
-                  </w:r>
-                  <w:proofErr w:type="spellStart"/>
-                  <w:r>
-                    <w:rPr>
-                      <w:i/>
-                      <w:iCs/>
-                      <w:color w:val="808080"/>
-                      <w:sz w:val="18"/>
-                      <w:szCs w:val="18"/>
-                      <w:lang w:val="fr-FR"/>
-                    </w:rPr>
-                    <w:t>tmpAvant</w:t>
-                  </w:r>
-                  <w:proofErr w:type="spellEnd"/>
-                  <w:r>
-                    <w:rPr>
-                      <w:i/>
-                      <w:iCs/>
-                      <w:color w:val="808080"/>
-                      <w:sz w:val="18"/>
-                      <w:szCs w:val="18"/>
-                      <w:lang w:val="fr-FR"/>
-                    </w:rPr>
-                    <w:t xml:space="preserve"> et </w:t>
-                  </w:r>
-                  <w:proofErr w:type="spellStart"/>
-                  <w:r>
-                    <w:rPr>
-                      <w:i/>
-                      <w:iCs/>
-                      <w:color w:val="808080"/>
-                      <w:sz w:val="18"/>
-                      <w:szCs w:val="18"/>
-                      <w:lang w:val="fr-FR"/>
-                    </w:rPr>
-                    <w:t>tmpApres</w:t>
-                  </w:r>
-                  <w:proofErr w:type="spellEnd"/>
-                  <w:r>
-                    <w:rPr>
-                      <w:i/>
-                      <w:iCs/>
-                      <w:color w:val="808080"/>
-                      <w:sz w:val="18"/>
-                      <w:szCs w:val="18"/>
-                      <w:lang w:val="fr-FR"/>
-                    </w:rPr>
-                    <w:t xml:space="preserve"> représentent respectivement la température</w:t>
-                  </w:r>
-                </w:p>
-                <w:p>
-                  <w:pPr>
-                    <w:pStyle w:val="HTMLPreformatted"/>
-                    <w:shd w:val="clear" w:color="auto" w:fill="FFFFFF"/>
-                    <w:rPr>
-                      <w:i/>
-                      <w:iCs/>
-                      <w:color w:val="808080"/>
-                      <w:sz w:val="18"/>
-                      <w:szCs w:val="18"/>
-                      <w:lang w:val="fr-FR"/>
-                    </w:rPr>
-                  </w:pPr>
-                  <w:r>
-                    <w:rPr>
-                      <w:i/>
-                      <w:iCs/>
-                      <w:color w:val="808080"/>
-                      <w:sz w:val="18"/>
-                      <w:szCs w:val="18"/>
-                      <w:lang w:val="fr-FR"/>
-                    </w:rPr>
-                    <w:tab/>
-                    <w:t xml:space="preserve">// </w:t>
-                  </w:r>
-                  <w:proofErr w:type="gramStart"/>
-                  <w:r>
-                    <w:rPr>
-                      <w:i/>
-                      <w:iCs/>
-                      <w:color w:val="808080"/>
-                      <w:sz w:val="18"/>
-                      <w:szCs w:val="18"/>
-                      <w:lang w:val="fr-FR"/>
-                    </w:rPr>
-                    <w:t>de</w:t>
-                  </w:r>
-                  <w:proofErr w:type="gramEnd"/>
-                  <w:r>
-                    <w:rPr>
-                      <w:i/>
-                      <w:iCs/>
-                      <w:color w:val="808080"/>
-                      <w:sz w:val="18"/>
-                      <w:szCs w:val="18"/>
-                      <w:lang w:val="fr-FR"/>
-                    </w:rPr>
-                    <w:t xml:space="preserve"> la tranche d’avant et la température de la tranche d’après</w:t>
-                  </w:r>
-                </w:p>
-                <w:p>
-                  <w:pPr>
-                    <w:pStyle w:val="HTMLPreformatted"/>
-                    <w:shd w:val="clear" w:color="auto" w:fill="FFFFFF"/>
-                    <w:rPr>
-                      <w:i/>
-                      <w:iCs/>
-                      <w:color w:val="808080"/>
-                      <w:sz w:val="18"/>
-                      <w:szCs w:val="18"/>
-                      <w:lang w:val="fr-FR"/>
-                    </w:rPr>
-                  </w:pPr>
-                  <w:r>
-                    <w:rPr>
-                      <w:i/>
-                      <w:iCs/>
-                      <w:color w:val="808080"/>
-                      <w:sz w:val="18"/>
-                      <w:szCs w:val="18"/>
-                      <w:lang w:val="fr-FR"/>
-                    </w:rPr>
-                    <w:tab/>
-                    <w:t xml:space="preserve">// </w:t>
-                  </w:r>
-                  <w:proofErr w:type="gramStart"/>
-                  <w:r>
-                    <w:rPr>
-                      <w:i/>
-                      <w:iCs/>
-                      <w:color w:val="808080"/>
-                      <w:sz w:val="18"/>
-                      <w:szCs w:val="18"/>
-                      <w:lang w:val="fr-FR"/>
-                    </w:rPr>
-                    <w:t>gauche</w:t>
-                  </w:r>
-                  <w:proofErr w:type="gramEnd"/>
-                  <w:r>
-                    <w:rPr>
-                      <w:i/>
-                      <w:iCs/>
-                      <w:color w:val="808080"/>
-                      <w:sz w:val="18"/>
-                      <w:szCs w:val="18"/>
-                      <w:lang w:val="fr-FR"/>
-                    </w:rPr>
-                    <w:t xml:space="preserve"> est l’objet Rdv de gauche et droite est l’objet Rdv de droite</w:t>
-                  </w:r>
-                </w:p>
-                <w:p>
-                  <w:pPr>
-                    <w:pStyle w:val="HTMLPreformatted"/>
-                    <w:shd w:val="clear" w:color="auto" w:fill="FFFFFF"/>
-                    <w:rPr>
-                      <w:color w:val="000000"/>
-                      <w:sz w:val="18"/>
-                      <w:szCs w:val="18"/>
-                    </w:rPr>
-                  </w:pPr>
-                  <w:r>
-                    <w:rPr>
-                      <w:i/>
-                      <w:iCs/>
-                      <w:color w:val="808080"/>
-                      <w:sz w:val="18"/>
-                      <w:szCs w:val="18"/>
-                      <w:lang w:val="fr-FR"/>
-                    </w:rPr>
-                    <w:tab/>
-                  </w:r>
-                  <w:proofErr w:type="gramStart"/>
-                  <w:r>
                     <w:rPr>
                       <w:b/>
                       <w:bCs/>
@@ -2960,468 +2696,17 @@
                       <w:sz w:val="18"/>
                       <w:szCs w:val="18"/>
                     </w:rPr>
-                    <w:t>pour</w:t>
-                  </w:r>
-                  <w:proofErr w:type="gramEnd"/>
-                  <w:r>
-                    <w:rPr>
-                      <w:i/>
-                      <w:iCs/>
-                      <w:color w:val="808080"/>
-                      <w:sz w:val="18"/>
-                      <w:szCs w:val="18"/>
-                    </w:rPr>
-                    <w:t xml:space="preserve"> </w:t>
-                  </w:r>
-                  <w:r>
-                    <w:rPr>
-                      <w:color w:val="000000"/>
-                      <w:sz w:val="18"/>
-                      <w:szCs w:val="18"/>
-                    </w:rPr>
-                    <w:t>(</w:t>
-                  </w:r>
-                  <w:proofErr w:type="spellStart"/>
-                  <w:r>
-                    <w:rPr>
-                      <w:color w:val="000000"/>
-                      <w:sz w:val="18"/>
-                      <w:szCs w:val="18"/>
-                    </w:rPr>
-                    <w:t>entier</w:t>
-                  </w:r>
-                  <w:proofErr w:type="spellEnd"/>
-                  <w:r>
-                    <w:rPr>
-                      <w:color w:val="000000"/>
-                      <w:sz w:val="18"/>
-                      <w:szCs w:val="18"/>
-                    </w:rPr>
-                    <w:t xml:space="preserve"> </w:t>
-                  </w:r>
-                  <w:r>
-                    <w:rPr>
-                      <w:color w:val="000000"/>
-                      <w:sz w:val="18"/>
-                      <w:szCs w:val="18"/>
-                    </w:rPr>
-                    <w:t>it</w:t>
-                  </w:r>
-                  <w:r>
-                    <w:rPr>
-                      <w:color w:val="000000"/>
-                      <w:sz w:val="18"/>
-                      <w:szCs w:val="18"/>
-                    </w:rPr>
-                    <w:t>=</w:t>
-                  </w:r>
-                  <w:r>
-                    <w:rPr>
-                      <w:color w:val="000000"/>
-                      <w:sz w:val="18"/>
-                      <w:szCs w:val="18"/>
-                    </w:rPr>
-                    <w:t>0</w:t>
-                  </w:r>
-                  <w:r>
-                    <w:rPr>
-                      <w:color w:val="000000"/>
-                      <w:sz w:val="18"/>
-                      <w:szCs w:val="18"/>
-                    </w:rPr>
-                    <w:t xml:space="preserve">, </w:t>
-                  </w:r>
-                  <w:proofErr w:type="spellStart"/>
-                  <w:r>
-                    <w:rPr>
-                      <w:color w:val="000000"/>
-                      <w:sz w:val="18"/>
-                      <w:szCs w:val="18"/>
-                    </w:rPr>
-                    <w:t>jusqu’à</w:t>
-                  </w:r>
-                  <w:proofErr w:type="spellEnd"/>
-                  <w:r>
-                    <w:rPr>
-                      <w:color w:val="000000"/>
-                      <w:sz w:val="18"/>
-                      <w:szCs w:val="18"/>
-                    </w:rPr>
-                    <w:t xml:space="preserve"> it=</w:t>
-                  </w:r>
-                  <w:proofErr w:type="spellStart"/>
-                  <w:r>
-                    <w:rPr>
-                      <w:color w:val="000000"/>
-                      <w:sz w:val="18"/>
-                      <w:szCs w:val="18"/>
-                    </w:rPr>
-                    <w:t>dernière</w:t>
-                  </w:r>
-                  <w:proofErr w:type="spellEnd"/>
-                  <w:r>
-                    <w:rPr>
-                      <w:color w:val="000000"/>
-                      <w:sz w:val="18"/>
-                      <w:szCs w:val="18"/>
-                    </w:rPr>
-                    <w:t xml:space="preserve"> iteration)</w:t>
-                  </w:r>
-                </w:p>
-                <w:p>
-                  <w:pPr>
-                    <w:pStyle w:val="HTMLPreformatted"/>
-                    <w:shd w:val="clear" w:color="auto" w:fill="FFFFFF"/>
-                    <w:rPr>
-                      <w:color w:val="000000"/>
-                      <w:sz w:val="18"/>
-                      <w:szCs w:val="18"/>
-                      <w:lang w:val="fr-FR"/>
-                    </w:rPr>
-                  </w:pPr>
-                  <w:r>
-                    <w:rPr>
-                      <w:color w:val="000000"/>
-                      <w:sz w:val="18"/>
-                      <w:szCs w:val="18"/>
-                    </w:rPr>
-                    <w:tab/>
-                  </w:r>
-                  <w:r>
-                    <w:rPr>
-                      <w:color w:val="000000"/>
-                      <w:sz w:val="18"/>
-                      <w:szCs w:val="18"/>
-                    </w:rPr>
-                    <w:tab/>
-                  </w:r>
-                  <w:proofErr w:type="spellStart"/>
-                  <w:proofErr w:type="gramStart"/>
-                  <w:r>
-                    <w:rPr>
-                      <w:color w:val="000000"/>
-                      <w:sz w:val="18"/>
-                      <w:szCs w:val="18"/>
-                      <w:lang w:val="fr-FR"/>
-                    </w:rPr>
-                    <w:t>tmpAvant</w:t>
-                  </w:r>
-                  <w:proofErr w:type="spellEnd"/>
-                  <w:proofErr w:type="gramEnd"/>
-                  <w:r>
-                    <w:rPr>
-                      <w:color w:val="000000"/>
-                      <w:sz w:val="18"/>
-                      <w:szCs w:val="18"/>
-                      <w:lang w:val="fr-FR"/>
-                    </w:rPr>
-                    <w:t xml:space="preserve"> = </w:t>
-                  </w:r>
-                  <w:proofErr w:type="spellStart"/>
-                  <w:r>
-                    <w:rPr>
-                      <w:color w:val="000000"/>
-                      <w:sz w:val="18"/>
-                      <w:szCs w:val="18"/>
-                      <w:lang w:val="fr-FR"/>
-                    </w:rPr>
-                    <w:t>gauche.</w:t>
-                  </w:r>
-                  <w:r>
-                    <w:rPr>
-                      <w:color w:val="000000"/>
-                      <w:sz w:val="18"/>
-                      <w:szCs w:val="18"/>
-                      <w:lang w:val="fr-FR"/>
-                    </w:rPr>
-                    <w:t>récupérer</w:t>
-                  </w:r>
-                  <w:proofErr w:type="spellEnd"/>
-                  <w:r>
-                    <w:rPr>
-                      <w:color w:val="000000"/>
-                      <w:sz w:val="18"/>
-                      <w:szCs w:val="18"/>
-                      <w:lang w:val="fr-FR"/>
-                    </w:rPr>
-                    <w:t xml:space="preserve"> valeur de gauche (</w:t>
-                  </w:r>
-                  <w:proofErr w:type="spellStart"/>
-                  <w:r>
-                    <w:rPr>
-                      <w:color w:val="000000"/>
-                      <w:sz w:val="18"/>
-                      <w:szCs w:val="18"/>
-                      <w:lang w:val="fr-FR"/>
-                    </w:rPr>
-                    <w:t>tmp</w:t>
-                  </w:r>
-                  <w:proofErr w:type="spellEnd"/>
-                  <w:r>
-                    <w:rPr>
-                      <w:color w:val="000000"/>
-                      <w:sz w:val="18"/>
-                      <w:szCs w:val="18"/>
-                      <w:lang w:val="fr-FR"/>
-                    </w:rPr>
-                    <w:t>)</w:t>
-                  </w:r>
-                </w:p>
-                <w:p>
-                  <w:pPr>
-                    <w:pStyle w:val="HTMLPreformatted"/>
-                    <w:shd w:val="clear" w:color="auto" w:fill="FFFFFF"/>
-                    <w:rPr>
-                      <w:color w:val="000000"/>
-                      <w:sz w:val="18"/>
-                      <w:szCs w:val="18"/>
-                      <w:lang w:val="fr-FR"/>
-                    </w:rPr>
-                  </w:pPr>
-                  <w:r>
-                    <w:rPr>
-                      <w:color w:val="000000"/>
-                      <w:sz w:val="18"/>
-                      <w:szCs w:val="18"/>
-                      <w:lang w:val="fr-FR"/>
-                    </w:rPr>
-                    <w:tab/>
-                  </w:r>
-                  <w:r>
-                    <w:rPr>
-                      <w:color w:val="000000"/>
-                      <w:sz w:val="18"/>
-                      <w:szCs w:val="18"/>
-                      <w:lang w:val="fr-FR"/>
-                    </w:rPr>
-                    <w:tab/>
-                  </w:r>
-                  <w:proofErr w:type="spellStart"/>
-                  <w:proofErr w:type="gramStart"/>
-                  <w:r>
-                    <w:rPr>
-                      <w:color w:val="000000"/>
-                      <w:sz w:val="18"/>
-                      <w:szCs w:val="18"/>
-                      <w:lang w:val="fr-FR"/>
-                    </w:rPr>
-                    <w:t>tmpApres</w:t>
-                  </w:r>
-                  <w:proofErr w:type="spellEnd"/>
-                  <w:proofErr w:type="gramEnd"/>
-                  <w:r>
-                    <w:rPr>
-                      <w:color w:val="000000"/>
-                      <w:sz w:val="18"/>
-                      <w:szCs w:val="18"/>
-                      <w:lang w:val="fr-FR"/>
-                    </w:rPr>
-                    <w:t xml:space="preserve"> = </w:t>
-                  </w:r>
-                  <w:proofErr w:type="spellStart"/>
-                  <w:r>
-                    <w:rPr>
-                      <w:color w:val="000000"/>
-                      <w:sz w:val="18"/>
-                      <w:szCs w:val="18"/>
-                      <w:lang w:val="fr-FR"/>
-                    </w:rPr>
-                    <w:t>droite.récupérer</w:t>
-                  </w:r>
-                  <w:proofErr w:type="spellEnd"/>
-                  <w:r>
-                    <w:rPr>
-                      <w:color w:val="000000"/>
-                      <w:sz w:val="18"/>
-                      <w:szCs w:val="18"/>
-                      <w:lang w:val="fr-FR"/>
-                    </w:rPr>
-                    <w:t xml:space="preserve"> valeur de droite (</w:t>
-                  </w:r>
-                  <w:proofErr w:type="spellStart"/>
-                  <w:r>
-                    <w:rPr>
-                      <w:color w:val="000000"/>
-                      <w:sz w:val="18"/>
-                      <w:szCs w:val="18"/>
-                      <w:lang w:val="fr-FR"/>
-                    </w:rPr>
-                    <w:t>tmp</w:t>
-                  </w:r>
-                  <w:proofErr w:type="spellEnd"/>
-                  <w:r>
-                    <w:rPr>
-                      <w:color w:val="000000"/>
-                      <w:sz w:val="18"/>
-                      <w:szCs w:val="18"/>
-                      <w:lang w:val="fr-FR"/>
-                    </w:rPr>
-                    <w:t>)</w:t>
-                  </w:r>
-                </w:p>
-                <w:p>
-                  <w:pPr>
-                    <w:pStyle w:val="HTMLPreformatted"/>
-                    <w:shd w:val="clear" w:color="auto" w:fill="FFFFFF"/>
-                    <w:rPr>
-                      <w:color w:val="000000"/>
-                      <w:sz w:val="18"/>
-                      <w:szCs w:val="18"/>
-                      <w:lang w:val="fr-FR"/>
-                    </w:rPr>
-                  </w:pPr>
-                  <w:r>
-                    <w:rPr>
-                      <w:color w:val="000000"/>
-                      <w:sz w:val="18"/>
-                      <w:szCs w:val="18"/>
-                      <w:lang w:val="fr-FR"/>
-                    </w:rPr>
-                    <w:tab/>
-                  </w:r>
-                  <w:r>
-                    <w:rPr>
-                      <w:color w:val="000000"/>
-                      <w:sz w:val="18"/>
-                      <w:szCs w:val="18"/>
-                      <w:lang w:val="fr-FR"/>
-                    </w:rPr>
-                    <w:tab/>
-                  </w:r>
-                  <w:proofErr w:type="spellStart"/>
-                  <w:r>
-                    <w:rPr>
-                      <w:color w:val="000000"/>
-                      <w:sz w:val="18"/>
-                      <w:szCs w:val="18"/>
-                      <w:lang w:val="fr-FR"/>
-                    </w:rPr>
-                    <w:t>tmp</w:t>
-                  </w:r>
-                  <w:proofErr w:type="spellEnd"/>
-                  <w:r>
-                    <w:rPr>
-                      <w:color w:val="000000"/>
-                      <w:sz w:val="18"/>
-                      <w:szCs w:val="18"/>
-                      <w:lang w:val="fr-FR"/>
-                    </w:rPr>
-                    <w:t xml:space="preserve"> = </w:t>
-                  </w:r>
-                  <w:proofErr w:type="gramStart"/>
-                  <w:r>
-                    <w:rPr>
-                      <w:color w:val="000000"/>
-                      <w:sz w:val="18"/>
-                      <w:szCs w:val="18"/>
-                      <w:lang w:val="fr-FR"/>
-                    </w:rPr>
-                    <w:t>f(</w:t>
-                  </w:r>
-                  <w:proofErr w:type="spellStart"/>
-                  <w:proofErr w:type="gramEnd"/>
-                  <w:r>
-                    <w:rPr>
-                      <w:color w:val="000000"/>
-                      <w:sz w:val="18"/>
-                      <w:szCs w:val="18"/>
-                      <w:lang w:val="fr-FR"/>
-                    </w:rPr>
-                    <w:t>tmp,tmpAvant,tmpApres</w:t>
-                  </w:r>
-                  <w:proofErr w:type="spellEnd"/>
-                  <w:r>
-                    <w:rPr>
-                      <w:color w:val="000000"/>
-                      <w:sz w:val="18"/>
-                      <w:szCs w:val="18"/>
-                      <w:lang w:val="fr-FR"/>
-                    </w:rPr>
-                    <w:t>)</w:t>
-                  </w:r>
-                </w:p>
-                <w:p>
-                  <w:pPr>
-                    <w:pStyle w:val="HTMLPreformatted"/>
-                    <w:shd w:val="clear" w:color="auto" w:fill="FFFFFF"/>
-                    <w:rPr>
-                      <w:color w:val="000000"/>
-                      <w:sz w:val="18"/>
-                      <w:szCs w:val="18"/>
-                      <w:lang w:val="fr-FR"/>
-                    </w:rPr>
-                  </w:pPr>
-                  <w:r>
-                    <w:rPr>
-                      <w:color w:val="000000"/>
-                      <w:sz w:val="18"/>
-                      <w:szCs w:val="18"/>
-                      <w:lang w:val="fr-FR"/>
-                    </w:rPr>
-                    <w:tab/>
-                  </w:r>
-                  <w:r>
-                    <w:rPr>
-                      <w:color w:val="000000"/>
-                      <w:sz w:val="18"/>
-                      <w:szCs w:val="18"/>
-                      <w:lang w:val="fr-FR"/>
-                    </w:rPr>
-                    <w:tab/>
-                  </w:r>
-                  <w:r>
-                    <w:rPr>
-                      <w:i/>
-                      <w:iCs/>
-                      <w:color w:val="808080"/>
-                      <w:sz w:val="18"/>
-                      <w:szCs w:val="18"/>
-                      <w:lang w:val="fr-FR"/>
-                    </w:rPr>
-                    <w:t xml:space="preserve">// </w:t>
-                  </w:r>
-                  <w:proofErr w:type="gramStart"/>
-                  <w:r>
-                    <w:rPr>
-                      <w:i/>
-                      <w:iCs/>
-                      <w:color w:val="808080"/>
-                      <w:sz w:val="18"/>
-                      <w:szCs w:val="18"/>
-                      <w:lang w:val="fr-FR"/>
-                    </w:rPr>
-                    <w:t>la</w:t>
-                  </w:r>
-                  <w:proofErr w:type="gramEnd"/>
-                  <w:r>
-                    <w:rPr>
-                      <w:i/>
-                      <w:iCs/>
-                      <w:color w:val="808080"/>
-                      <w:sz w:val="18"/>
-                      <w:szCs w:val="18"/>
-                      <w:lang w:val="fr-FR"/>
-                    </w:rPr>
-                    <w:t xml:space="preserve"> fonction f calcul la nouvelle valeur de </w:t>
-                  </w:r>
-                  <w:proofErr w:type="spellStart"/>
-                  <w:r>
-                    <w:rPr>
-                      <w:i/>
-                      <w:iCs/>
-                      <w:color w:val="808080"/>
-                      <w:sz w:val="18"/>
-                      <w:szCs w:val="18"/>
-                      <w:lang w:val="fr-FR"/>
-                    </w:rPr>
-                    <w:t>tmp</w:t>
-                  </w:r>
-                  <w:proofErr w:type="spellEnd"/>
-                </w:p>
-                <w:p>
-                  <w:pPr>
-                    <w:pStyle w:val="HTMLPreformatted"/>
-                    <w:shd w:val="clear" w:color="auto" w:fill="FFFFFF"/>
+                  </w:pPr>
+                  <w:r>
+                    <w:rPr>
+                      <w:color w:val="000000"/>
+                      <w:sz w:val="18"/>
+                      <w:szCs w:val="18"/>
+                      <w:lang w:val="fr-FR"/>
+                    </w:rPr>
+                    <w:tab/>
+                  </w:r>
+                  <w:r>
                     <w:rPr>
                       <w:b/>
                       <w:bCs/>
@@ -3429,37 +2714,7 @@
                       <w:sz w:val="18"/>
                       <w:szCs w:val="18"/>
                     </w:rPr>
-                  </w:pPr>
-                  <w:r>
-                    <w:rPr>
-                      <w:color w:val="000000"/>
-                      <w:sz w:val="18"/>
-                      <w:szCs w:val="18"/>
-                      <w:lang w:val="fr-FR"/>
-                    </w:rPr>
-                    <w:tab/>
-                  </w:r>
-                  <w:proofErr w:type="gramStart"/>
-                  <w:r>
-                    <w:rPr>
-                      <w:b/>
-                      <w:bCs/>
-                      <w:color w:val="000080"/>
-                      <w:sz w:val="18"/>
-                      <w:szCs w:val="18"/>
-                    </w:rPr>
-                    <w:t>fin</w:t>
-                  </w:r>
-                  <w:proofErr w:type="gramEnd"/>
-                  <w:r>
-                    <w:rPr>
-                      <w:b/>
-                      <w:bCs/>
-                      <w:color w:val="000080"/>
-                      <w:sz w:val="18"/>
-                      <w:szCs w:val="18"/>
-                    </w:rPr>
-                    <w:t xml:space="preserve"> pour</w:t>
+                    <w:t>fin pour</w:t>
                   </w:r>
                 </w:p>
                 <w:p>
@@ -3659,7 +2914,6 @@
                     </w:rPr>
                     <w:t xml:space="preserve"> </w:t>
                   </w:r>
-                  <w:proofErr w:type="spellStart"/>
                   <w:r>
                     <w:rPr>
                       <w:color w:val="000000"/>
@@ -3668,7 +2922,6 @@
                     </w:rPr>
                     <w:t>Rdv</w:t>
                   </w:r>
-                  <w:proofErr w:type="spellEnd"/>
                   <w:r>
                     <w:rPr>
                       <w:color w:val="000000"/>
@@ -3704,30 +2957,8 @@
                       <w:szCs w:val="18"/>
                       <w:lang w:val="fr-FR"/>
                     </w:rPr>
-                    <w:t xml:space="preserve">flottant </w:t>
-                  </w:r>
-                  <w:proofErr w:type="spellStart"/>
-                  <w:r>
-                    <w:rPr>
-                      <w:color w:val="000000"/>
-                      <w:sz w:val="18"/>
-                      <w:szCs w:val="18"/>
-                      <w:lang w:val="fr-FR"/>
-                    </w:rPr>
-                    <w:t>alpha</w:t>
-                  </w:r>
-                  <w:proofErr w:type="gramStart"/>
-                  <w:r>
-                    <w:rPr>
-                      <w:color w:val="000000"/>
-                      <w:sz w:val="18"/>
-                      <w:szCs w:val="18"/>
-                      <w:lang w:val="fr-FR"/>
-                    </w:rPr>
-                    <w:t>,beta</w:t>
-                  </w:r>
-                  <w:proofErr w:type="spellEnd"/>
-                  <w:proofErr w:type="gramEnd"/>
+                    <w:t>flottant alpha,beta</w:t>
+                  </w:r>
                   <w:r>
                     <w:rPr>
                       <w:color w:val="000000"/>
@@ -3757,26 +2988,7 @@
                       <w:lang w:val="fr-FR"/>
                     </w:rPr>
                     <w:tab/>
-                  </w:r>
-                  <w:proofErr w:type="gramStart"/>
-                  <w:r>
-                    <w:rPr>
-                      <w:color w:val="000000"/>
-                      <w:sz w:val="18"/>
-                      <w:szCs w:val="18"/>
-                      <w:lang w:val="fr-FR"/>
-                    </w:rPr>
-                    <w:t>entier</w:t>
-                  </w:r>
-                  <w:proofErr w:type="gramEnd"/>
-                  <w:r>
-                    <w:rPr>
-                      <w:color w:val="000000"/>
-                      <w:sz w:val="18"/>
-                      <w:szCs w:val="18"/>
-                      <w:lang w:val="fr-FR"/>
-                    </w:rPr>
-                    <w:t xml:space="preserve"> attente // le nombre de thread en attente</w:t>
+                    <w:t>entier attente // le nombre de thread en attente</w:t>
                   </w:r>
                 </w:p>
                 <w:p>
@@ -3810,57 +3022,7 @@
                       <w:lang w:val="fr-FR"/>
                     </w:rPr>
                     <w:tab/>
-                  </w:r>
-                  <w:proofErr w:type="spellStart"/>
-                  <w:proofErr w:type="gramStart"/>
-                  <w:r>
-                    <w:rPr>
-                      <w:color w:val="000000"/>
-                      <w:sz w:val="18"/>
-                      <w:szCs w:val="18"/>
-                      <w:lang w:val="fr-FR"/>
-                    </w:rPr>
-                    <w:t>echange</w:t>
-                  </w:r>
-                  <w:proofErr w:type="spellEnd"/>
-                  <w:r>
-                    <w:rPr>
-                      <w:color w:val="000000"/>
-                      <w:sz w:val="18"/>
-                      <w:szCs w:val="18"/>
-                      <w:lang w:val="fr-FR"/>
-                    </w:rPr>
-                    <w:t>(</w:t>
-                  </w:r>
-                  <w:proofErr w:type="gramEnd"/>
-                  <w:r>
-                    <w:rPr>
-                      <w:color w:val="000000"/>
-                      <w:sz w:val="18"/>
-                      <w:szCs w:val="18"/>
-                      <w:lang w:val="fr-FR"/>
-                    </w:rPr>
-                    <w:t xml:space="preserve">flottant </w:t>
-                  </w:r>
-                  <w:proofErr w:type="spellStart"/>
-                  <w:r>
-                    <w:rPr>
-                      <w:color w:val="000000"/>
-                      <w:sz w:val="18"/>
-                      <w:szCs w:val="18"/>
-                      <w:lang w:val="fr-FR"/>
-                    </w:rPr>
-                    <w:t>tmp</w:t>
-                  </w:r>
-                  <w:proofErr w:type="spellEnd"/>
-                  <w:r>
-                    <w:rPr>
-                      <w:color w:val="000000"/>
-                      <w:sz w:val="18"/>
-                      <w:szCs w:val="18"/>
-                      <w:lang w:val="fr-FR"/>
-                    </w:rPr>
-                    <w:t>){</w:t>
+                    <w:t>echange(flottant tmp){</w:t>
                   </w:r>
                 </w:p>
                 <w:p>
@@ -3891,26 +3053,7 @@
                       <w:lang w:val="fr-FR"/>
                     </w:rPr>
                     <w:tab/>
-                  </w:r>
-                  <w:proofErr w:type="gramStart"/>
-                  <w:r>
-                    <w:rPr>
-                      <w:color w:val="000000"/>
-                      <w:sz w:val="18"/>
-                      <w:szCs w:val="18"/>
-                      <w:lang w:val="fr-FR"/>
-                    </w:rPr>
-                    <w:t>si(</w:t>
-                  </w:r>
-                  <w:proofErr w:type="gramEnd"/>
-                  <w:r>
-                    <w:rPr>
-                      <w:color w:val="000000"/>
-                      <w:sz w:val="18"/>
-                      <w:szCs w:val="18"/>
-                      <w:lang w:val="fr-FR"/>
-                    </w:rPr>
-                    <w:t>attente = 0)</w:t>
+                    <w:t>si(attente = 0)</w:t>
                   </w:r>
                 </w:p>
                 <w:p>
@@ -3950,26 +3093,7 @@
                       <w:lang w:val="fr-FR"/>
                     </w:rPr>
                     <w:tab/>
-                  </w:r>
-                  <w:proofErr w:type="gramStart"/>
-                  <w:r>
-                    <w:rPr>
-                      <w:color w:val="000000"/>
-                      <w:sz w:val="18"/>
-                      <w:szCs w:val="18"/>
-                      <w:lang w:val="fr-FR"/>
-                    </w:rPr>
-                    <w:t>attente</w:t>
-                  </w:r>
-                  <w:proofErr w:type="gramEnd"/>
-                  <w:r>
-                    <w:rPr>
-                      <w:color w:val="000000"/>
-                      <w:sz w:val="18"/>
-                      <w:szCs w:val="18"/>
-                      <w:lang w:val="fr-FR"/>
-                    </w:rPr>
-                    <w:t xml:space="preserve"> = 1</w:t>
+                    <w:t>attente = 1</w:t>
                   </w:r>
                 </w:p>
                 <w:p>
@@ -4009,38 +3133,8 @@
                       <w:lang w:val="fr-FR"/>
                     </w:rPr>
                     <w:tab/>
-                  </w:r>
-                  <w:proofErr w:type="gramStart"/>
-                  <w:r>
-                    <w:rPr>
-                      <w:color w:val="000000"/>
-                      <w:sz w:val="18"/>
-                      <w:szCs w:val="18"/>
-                      <w:lang w:val="fr-FR"/>
-                    </w:rPr>
-                    <w:t>alpha</w:t>
-                  </w:r>
-                  <w:proofErr w:type="gramEnd"/>
-                  <w:r>
-                    <w:rPr>
-                      <w:color w:val="000000"/>
-                      <w:sz w:val="18"/>
-                      <w:szCs w:val="18"/>
-                      <w:lang w:val="fr-FR"/>
-                    </w:rPr>
-                    <w:t xml:space="preserve"> = </w:t>
-                  </w:r>
-                  <w:proofErr w:type="spellStart"/>
-                  <w:r>
-                    <w:rPr>
-                      <w:color w:val="000000"/>
-                      <w:sz w:val="18"/>
-                      <w:szCs w:val="18"/>
-                      <w:lang w:val="fr-FR"/>
-                    </w:rPr>
-                    <w:t>tmp</w:t>
-                  </w:r>
-                  <w:proofErr w:type="spellEnd"/>
+                    <w:t>alpha = tmp</w:t>
+                  </w:r>
                 </w:p>
                 <w:p>
                   <w:pPr>
@@ -4079,18 +3173,8 @@
                       <w:lang w:val="fr-FR"/>
                     </w:rPr>
                     <w:tab/>
-                  </w:r>
-                  <w:proofErr w:type="gramStart"/>
-                  <w:r>
-                    <w:rPr>
-                      <w:color w:val="000000"/>
-                      <w:sz w:val="18"/>
-                      <w:szCs w:val="18"/>
-                      <w:lang w:val="fr-FR"/>
-                    </w:rPr>
                     <w:t>attendre</w:t>
                   </w:r>
-                  <w:proofErr w:type="gramEnd"/>
                 </w:p>
                 <w:p>
                   <w:pPr>
@@ -4129,26 +3213,7 @@
                       <w:lang w:val="fr-FR"/>
                     </w:rPr>
                     <w:tab/>
-                  </w:r>
-                  <w:proofErr w:type="gramStart"/>
-                  <w:r>
-                    <w:rPr>
-                      <w:color w:val="000000"/>
-                      <w:sz w:val="18"/>
-                      <w:szCs w:val="18"/>
-                      <w:lang w:val="fr-FR"/>
-                    </w:rPr>
-                    <w:t>renvoyer</w:t>
-                  </w:r>
-                  <w:proofErr w:type="gramEnd"/>
-                  <w:r>
-                    <w:rPr>
-                      <w:color w:val="000000"/>
-                      <w:sz w:val="18"/>
-                      <w:szCs w:val="18"/>
-                      <w:lang w:val="fr-FR"/>
-                    </w:rPr>
-                    <w:t xml:space="preserve"> beta // échange de valeur</w:t>
+                    <w:t>renvoyer beta // échange de valeur</w:t>
                   </w:r>
                 </w:p>
                 <w:p>
@@ -4179,18 +3244,8 @@
                       <w:lang w:val="fr-FR"/>
                     </w:rPr>
                     <w:tab/>
-                  </w:r>
-                  <w:proofErr w:type="gramStart"/>
-                  <w:r>
-                    <w:rPr>
-                      <w:color w:val="000000"/>
-                      <w:sz w:val="18"/>
-                      <w:szCs w:val="18"/>
-                      <w:lang w:val="fr-FR"/>
-                    </w:rPr>
                     <w:t>sinon</w:t>
                   </w:r>
-                  <w:proofErr w:type="gramEnd"/>
                 </w:p>
                 <w:p>
                   <w:pPr>
@@ -4229,26 +3284,7 @@
                       <w:lang w:val="fr-FR"/>
                     </w:rPr>
                     <w:tab/>
-                  </w:r>
-                  <w:proofErr w:type="gramStart"/>
-                  <w:r>
-                    <w:rPr>
-                      <w:color w:val="000000"/>
-                      <w:sz w:val="18"/>
-                      <w:szCs w:val="18"/>
-                      <w:lang w:val="fr-FR"/>
-                    </w:rPr>
-                    <w:t>attente</w:t>
-                  </w:r>
-                  <w:proofErr w:type="gramEnd"/>
-                  <w:r>
-                    <w:rPr>
-                      <w:color w:val="000000"/>
-                      <w:sz w:val="18"/>
-                      <w:szCs w:val="18"/>
-                      <w:lang w:val="fr-FR"/>
-                    </w:rPr>
-                    <w:t xml:space="preserve"> = 0</w:t>
+                    <w:t>attente = 0</w:t>
                   </w:r>
                 </w:p>
                 <w:p>
@@ -4288,38 +3324,8 @@
                       <w:lang w:val="fr-FR"/>
                     </w:rPr>
                     <w:tab/>
-                  </w:r>
-                  <w:proofErr w:type="gramStart"/>
-                  <w:r>
-                    <w:rPr>
-                      <w:color w:val="000000"/>
-                      <w:sz w:val="18"/>
-                      <w:szCs w:val="18"/>
-                      <w:lang w:val="fr-FR"/>
-                    </w:rPr>
-                    <w:t>beta</w:t>
-                  </w:r>
-                  <w:proofErr w:type="gramEnd"/>
-                  <w:r>
-                    <w:rPr>
-                      <w:color w:val="000000"/>
-                      <w:sz w:val="18"/>
-                      <w:szCs w:val="18"/>
-                      <w:lang w:val="fr-FR"/>
-                    </w:rPr>
-                    <w:t xml:space="preserve"> = </w:t>
-                  </w:r>
-                  <w:proofErr w:type="spellStart"/>
-                  <w:r>
-                    <w:rPr>
-                      <w:color w:val="000000"/>
-                      <w:sz w:val="18"/>
-                      <w:szCs w:val="18"/>
-                      <w:lang w:val="fr-FR"/>
-                    </w:rPr>
-                    <w:t>tmp</w:t>
-                  </w:r>
-                  <w:proofErr w:type="spellEnd"/>
+                    <w:t>beta = tmp</w:t>
+                  </w:r>
                 </w:p>
                 <w:p>
                   <w:pPr>
@@ -4358,18 +3364,8 @@
                       <w:lang w:val="fr-FR"/>
                     </w:rPr>
                     <w:tab/>
-                  </w:r>
-                  <w:proofErr w:type="gramStart"/>
-                  <w:r>
-                    <w:rPr>
-                      <w:color w:val="000000"/>
-                      <w:sz w:val="18"/>
-                      <w:szCs w:val="18"/>
-                      <w:lang w:val="fr-FR"/>
-                    </w:rPr>
                     <w:t>notifier</w:t>
                   </w:r>
-                  <w:proofErr w:type="gramEnd"/>
                 </w:p>
                 <w:p>
                   <w:pPr>
@@ -4408,26 +3404,7 @@
                       <w:lang w:val="fr-FR"/>
                     </w:rPr>
                     <w:tab/>
-                  </w:r>
-                  <w:proofErr w:type="gramStart"/>
-                  <w:r>
-                    <w:rPr>
-                      <w:color w:val="000000"/>
-                      <w:sz w:val="18"/>
-                      <w:szCs w:val="18"/>
-                      <w:lang w:val="fr-FR"/>
-                    </w:rPr>
-                    <w:t>renvoyer</w:t>
-                  </w:r>
-                  <w:proofErr w:type="gramEnd"/>
-                  <w:r>
-                    <w:rPr>
-                      <w:color w:val="000000"/>
-                      <w:sz w:val="18"/>
-                      <w:szCs w:val="18"/>
-                      <w:lang w:val="fr-FR"/>
-                    </w:rPr>
-                    <w:t xml:space="preserve"> alpha // échange de valeur</w:t>
+                    <w:t>renvoyer alpha // échange de valeur</w:t>
                   </w:r>
                 </w:p>
                 <w:p>
@@ -4458,26 +3435,7 @@
                       <w:lang w:val="fr-FR"/>
                     </w:rPr>
                     <w:tab/>
-                  </w:r>
-                  <w:proofErr w:type="gramStart"/>
-                  <w:r>
-                    <w:rPr>
-                      <w:color w:val="000000"/>
-                      <w:sz w:val="18"/>
-                      <w:szCs w:val="18"/>
-                      <w:lang w:val="fr-FR"/>
-                    </w:rPr>
-                    <w:t>fin</w:t>
-                  </w:r>
-                  <w:proofErr w:type="gramEnd"/>
-                  <w:r>
-                    <w:rPr>
-                      <w:color w:val="000000"/>
-                      <w:sz w:val="18"/>
-                      <w:szCs w:val="18"/>
-                      <w:lang w:val="fr-FR"/>
-                    </w:rPr>
-                    <w:t xml:space="preserve"> si</w:t>
+                    <w:t>fin si</w:t>
                   </w:r>
                 </w:p>
                 <w:p>
@@ -5235,8 +4193,6 @@
         </w:rPr>
         <w:t>t=5h -&gt;[110,92,74,58,44,31 - 31,25,22,20 ]</w:t>
       </w:r>
-      <w:bookmarkStart w:id="6" w:name="_GoBack"/>
-      <w:bookmarkEnd w:id="6"/>
     </w:p>
     <w:p>
       <w:pPr>
@@ -5359,129 +4315,102 @@
           <w:lang w:val="fr-FR"/>
         </w:rPr>
       </w:pPr>
-      <w:bookmarkStart w:id="7" w:name="_Toc412475635"/>
+      <w:bookmarkStart w:id="6" w:name="_Toc412475635"/>
+      <w:bookmarkEnd w:id="6"/>
+      <w:r>
+        <w:rPr>
+          <w:lang w:val="fr-FR"/>
+        </w:rPr>
+        <w:t>Temps</w:t>
+      </w:r>
+    </w:p>
+    <w:p>
+      <w:pPr>
+        <w:rPr>
+          <w:lang w:val="fr-FR"/>
+        </w:rPr>
+      </w:pPr>
+    </w:p>
+    <w:p>
+      <w:pPr>
+        <w:rPr>
+          <w:lang w:val="fr-FR"/>
+        </w:rPr>
+      </w:pPr>
+      <w:r>
+        <w:rPr>
+          <w:lang w:val="fr-FR"/>
+        </w:rPr>
+        <w:t xml:space="preserve">Nous avons observé une moyenne de temps d’exécution  de </w:t>
+      </w:r>
+      <w:r>
+        <w:rPr>
+          <w:lang w:val="fr-FR"/>
+        </w:rPr>
+        <w:t>80 ms</w:t>
+      </w:r>
+      <w:r>
+        <w:rPr>
+          <w:lang w:val="fr-FR"/>
+        </w:rPr>
+        <w:t xml:space="preserve"> (moyenne effectuée sur une série de 10 simulations) pour la simulation de 100.000 cycles de simulation.</w:t>
+      </w:r>
+    </w:p>
+    <w:p>
+      <w:pPr>
+        <w:rPr>
+          <w:lang w:val="fr-FR"/>
+        </w:rPr>
+      </w:pPr>
+      <w:r>
+        <w:rPr>
+          <w:lang w:val="fr-FR"/>
+        </w:rPr>
+        <w:t>Ce temps d’exécution a été calculé</w:t>
+      </w:r>
+      <w:r>
+        <w:rPr>
+          <w:lang w:val="fr-FR"/>
+        </w:rPr>
+        <w:t xml:space="preserve"> grâce </w:t>
+      </w:r>
+      <w:r>
+        <w:rPr>
+          <w:lang w:val="fr-FR"/>
+        </w:rPr>
+        <w:t xml:space="preserve"> à la classe Date en Java. </w:t>
+      </w:r>
+      <w:r>
+        <w:rPr>
+          <w:lang w:val="fr-FR"/>
+        </w:rPr>
+        <w:t xml:space="preserve">Comme décrit dans l’implémentation, la méthode ‘simule()’ enregistre la date de début et la date de fin, ainsi, en faisant la différence des deux dates, on obtient le temps d’exécution. </w:t>
+      </w:r>
+    </w:p>
+    <w:p>
+      <w:pPr>
+        <w:pStyle w:val="Heading3"/>
+        <w:rPr>
+          <w:lang w:val="fr-FR"/>
+        </w:rPr>
+      </w:pPr>
+      <w:bookmarkStart w:id="7" w:name="_Toc412475636"/>
       <w:bookmarkEnd w:id="7"/>
       <w:r>
         <w:rPr>
           <w:lang w:val="fr-FR"/>
         </w:rPr>
-        <w:t>Temps</w:t>
-      </w:r>
-    </w:p>
-    <w:p>
-      <w:pPr>
-        <w:rPr>
-          <w:lang w:val="fr-FR"/>
-        </w:rPr>
-      </w:pPr>
-    </w:p>
-    <w:p>
-      <w:pPr>
-        <w:rPr>
-          <w:lang w:val="fr-FR"/>
-        </w:rPr>
-      </w:pPr>
-      <w:r>
-        <w:rPr>
-          <w:lang w:val="fr-FR"/>
-        </w:rPr>
-        <w:t xml:space="preserve">Nous avons observé une moyenne de temps d’exécution  de </w:t>
-      </w:r>
-      <w:r>
-        <w:rPr>
-          <w:lang w:val="fr-FR"/>
-        </w:rPr>
-        <w:t>80 ms</w:t>
-      </w:r>
-      <w:r>
-        <w:rPr>
-          <w:lang w:val="fr-FR"/>
-        </w:rPr>
-        <w:t xml:space="preserve"> (moyenne effectuée sur une série de 10 simulations) pour la simulation de 100.000 cycles de simulation.</w:t>
-      </w:r>
-    </w:p>
-    <w:p>
-      <w:pPr>
-        <w:rPr>
-          <w:lang w:val="fr-FR"/>
-        </w:rPr>
-      </w:pPr>
-      <w:r>
-        <w:rPr>
-          <w:lang w:val="fr-FR"/>
-        </w:rPr>
-        <w:t>Ce temps d’exécution a été calculé</w:t>
-      </w:r>
-      <w:r>
-        <w:rPr>
-          <w:lang w:val="fr-FR"/>
-        </w:rPr>
-        <w:t xml:space="preserve"> grâce </w:t>
-      </w:r>
-      <w:r>
-        <w:rPr>
-          <w:lang w:val="fr-FR"/>
-        </w:rPr>
-        <w:t xml:space="preserve"> à la classe Date en Java. </w:t>
-      </w:r>
-      <w:r>
-        <w:rPr>
-          <w:lang w:val="fr-FR"/>
-        </w:rPr>
-        <w:t xml:space="preserve">Comme décrit dans l’implémentation, la méthode </w:t>
-      </w:r>
-      <w:proofErr w:type="gramStart"/>
-      <w:r>
-        <w:rPr>
-          <w:lang w:val="fr-FR"/>
-        </w:rPr>
-        <w:t>‘simule(</w:t>
-      </w:r>
-      <w:proofErr w:type="gramEnd"/>
-      <w:r>
-        <w:rPr>
-          <w:lang w:val="fr-FR"/>
-        </w:rPr>
-        <w:t xml:space="preserve">)’ enregistre la date de début et la date de fin, ainsi, en faisant la différence des deux dates, on obtient le temps d’exécution. </w:t>
-      </w:r>
-    </w:p>
-    <w:p>
-      <w:pPr>
-        <w:pStyle w:val="Heading3"/>
-        <w:rPr>
-          <w:lang w:val="fr-FR"/>
-        </w:rPr>
-      </w:pPr>
-      <w:bookmarkStart w:id="8" w:name="_Toc412475636"/>
+        <w:t>Changements notables</w:t>
+      </w:r>
+    </w:p>
+    <w:p>
+      <w:pPr>
+        <w:rPr>
+          <w:lang w:val="fr-FR"/>
+        </w:rPr>
+      </w:pPr>
+      <w:bookmarkStart w:id="8" w:name="_GoBack"/>
       <w:bookmarkEnd w:id="8"/>
-      <w:r>
-        <w:rPr>
-          <w:lang w:val="fr-FR"/>
-        </w:rPr>
-        <w:t>Changements notables</w:t>
-      </w:r>
-    </w:p>
-    <w:p>
-      <w:pPr>
-        <w:rPr>
-          <w:lang w:val="fr-FR"/>
-        </w:rPr>
-      </w:pPr>
-    </w:p>
-    <w:p>
-      <w:pPr>
-        <w:rPr>
-          <w:color w:val="FF0000"/>
-          <w:lang w:val="fr-FR"/>
-        </w:rPr>
-      </w:pPr>
-      <w:r>
-        <w:rPr>
-          <w:color w:val="FF0000"/>
-          <w:lang w:val="fr-FR"/>
-        </w:rPr>
-        <w:t>TODO</w:t>
-      </w:r>
     </w:p>
     <w:p>
       <w:pPr>
@@ -6827,7 +5756,7 @@
 </file>
 
 <file path=customXml/itemProps1.xml><?xml version="1.0" encoding="utf-8"?>
-<ds:datastoreItem xmlns:ds="http://schemas.openxmlformats.org/officeDocument/2006/customXml" ds:itemID="{42CB8367-CF6A-40DB-9EDA-5B59B9FDFAD0}">
+<ds:datastoreItem xmlns:ds="http://schemas.openxmlformats.org/officeDocument/2006/customXml" ds:itemID="{555DB27C-0241-49A5-82AF-D498652CE4DF}">
   <ds:schemaRefs>
     <ds:schemaRef ds:uri="http://schemas.openxmlformats.org/officeDocument/2006/bibliography"/>
   </ds:schemaRefs>

</xml_diff>

<commit_message>
last fix pour rendu + rapport en pdf
</commit_message>
<xml_diff>
--- a/doc/prog3-se000837.docx
+++ b/doc/prog3-se000837.docx
@@ -175,7 +175,31 @@
         <w:rPr>
           <w:lang w:val="fr-FR"/>
         </w:rPr>
-        <w:t>Le mur est représenté par une matrice globale (qui permet uniquement un affichage de toutes les valeurs)</w:t>
+        <w:t>Le mur est représenté par une matrice globale</w:t>
+      </w:r>
+      <w:r>
+        <w:rPr>
+          <w:lang w:val="fr-FR"/>
+        </w:rPr>
+        <w:t xml:space="preserve"> de taille n*m</w:t>
+      </w:r>
+      <w:r>
+        <w:rPr>
+          <w:lang w:val="fr-FR"/>
+        </w:rPr>
+        <w:t xml:space="preserve"> </w:t>
+      </w:r>
+      <w:r>
+        <w:rPr>
+          <w:lang w:val="fr-FR"/>
+        </w:rPr>
+        <w:t xml:space="preserve">(n itérations, m tranches du mur, </w:t>
+      </w:r>
+      <w:r>
+        <w:rPr>
+          <w:lang w:val="fr-FR"/>
+        </w:rPr>
+        <w:t>qui permet uniquement un affichage de toutes les valeurs)</w:t>
       </w:r>
       <w:r>
         <w:rPr>
@@ -194,7 +218,19 @@
         <w:rPr>
           <w:lang w:val="fr-FR"/>
         </w:rPr>
-        <w:t>Un tableau de même taille contenant les constantes est également présent. Dans ce tableau, la constante à l’indice i correspond à la constante du mur à l’indice i (en rapport au premier tableau contenant les températures).</w:t>
+        <w:t xml:space="preserve">Un tableau de taille </w:t>
+      </w:r>
+      <w:r>
+        <w:rPr>
+          <w:lang w:val="fr-FR"/>
+        </w:rPr>
+        <w:t xml:space="preserve">m (m tranches) </w:t>
+      </w:r>
+      <w:r>
+        <w:rPr>
+          <w:lang w:val="fr-FR"/>
+        </w:rPr>
+        <w:t>contenant les constantes est également présent. Dans ce tableau, la constante à l’indice i correspond à la constante du mur à l’indice i (en rapport au premier tableau contenant les températures).</w:t>
       </w:r>
     </w:p>
     <w:p>
@@ -2966,7 +3002,18 @@
                       <w:szCs w:val="18"/>
                       <w:lang w:val="fr-FR"/>
                     </w:rPr>
-                    <w:t xml:space="preserve"> // variables pour faire l’échange</w:t>
+                    <w:t xml:space="preserve"> </w:t>
+                  </w:r>
+                  <w:r>
+                    <w:rPr>
+                      <w:i/>
+                      <w:iCs/>
+                      <w:color w:val="808080"/>
+                      <w:sz w:val="18"/>
+                      <w:szCs w:val="18"/>
+                      <w:lang w:val="fr-FR"/>
+                    </w:rPr>
+                    <w:t>// variables pour faire l’échange</w:t>
                   </w:r>
                 </w:p>
                 <w:p>
@@ -2988,7 +3035,18 @@
                       <w:lang w:val="fr-FR"/>
                     </w:rPr>
                     <w:tab/>
-                    <w:t>entier attente // le nombre de thread en attente</w:t>
+                    <w:t>entier attente </w:t>
+                  </w:r>
+                  <w:r>
+                    <w:rPr>
+                      <w:i/>
+                      <w:iCs/>
+                      <w:color w:val="808080"/>
+                      <w:sz w:val="18"/>
+                      <w:szCs w:val="18"/>
+                      <w:lang w:val="fr-FR"/>
+                    </w:rPr>
+                    <w:t>// le nombre de thread en attente</w:t>
                   </w:r>
                 </w:p>
                 <w:p>
@@ -3053,7 +3111,25 @@
                       <w:lang w:val="fr-FR"/>
                     </w:rPr>
                     <w:tab/>
-                    <w:t>si(attente = 0)</w:t>
+                  </w:r>
+                  <w:r>
+                    <w:rPr>
+                      <w:b/>
+                      <w:bCs/>
+                      <w:color w:val="000080"/>
+                      <w:sz w:val="18"/>
+                      <w:szCs w:val="18"/>
+                    </w:rPr>
+                    <w:t>si</w:t>
+                  </w:r>
+                  <w:r>
+                    <w:rPr>
+                      <w:color w:val="000000"/>
+                      <w:sz w:val="18"/>
+                      <w:szCs w:val="18"/>
+                      <w:lang w:val="fr-FR"/>
+                    </w:rPr>
+                    <w:t>(attente = 0)</w:t>
                   </w:r>
                 </w:p>
                 <w:p>
@@ -3196,24 +3272,55 @@
                     </w:rPr>
                     <w:tab/>
                   </w:r>
-                  <w:r>
-                    <w:rPr>
-                      <w:color w:val="000000"/>
-                      <w:sz w:val="18"/>
-                      <w:szCs w:val="18"/>
-                      <w:lang w:val="fr-FR"/>
-                    </w:rPr>
-                    <w:tab/>
-                  </w:r>
-                  <w:r>
-                    <w:rPr>
-                      <w:color w:val="000000"/>
-                      <w:sz w:val="18"/>
-                      <w:szCs w:val="18"/>
-                      <w:lang w:val="fr-FR"/>
-                    </w:rPr>
-                    <w:tab/>
-                    <w:t>renvoyer beta // échange de valeur</w:t>
+                  <w:bookmarkStart w:id="4" w:name="_GoBack"/>
+                  <w:bookmarkEnd w:id="4"/>
+                  <w:r>
+                    <w:rPr>
+                      <w:color w:val="000000"/>
+                      <w:sz w:val="18"/>
+                      <w:szCs w:val="18"/>
+                      <w:lang w:val="fr-FR"/>
+                    </w:rPr>
+                    <w:tab/>
+                  </w:r>
+                  <w:r>
+                    <w:rPr>
+                      <w:color w:val="000000"/>
+                      <w:sz w:val="18"/>
+                      <w:szCs w:val="18"/>
+                      <w:lang w:val="fr-FR"/>
+                    </w:rPr>
+                    <w:tab/>
+                  </w:r>
+                  <w:r>
+                    <w:rPr>
+                      <w:b/>
+                      <w:bCs/>
+                      <w:color w:val="000080"/>
+                      <w:sz w:val="18"/>
+                      <w:szCs w:val="18"/>
+                    </w:rPr>
+                    <w:t>renvoyer</w:t>
+                  </w:r>
+                  <w:r>
+                    <w:rPr>
+                      <w:color w:val="000000"/>
+                      <w:sz w:val="18"/>
+                      <w:szCs w:val="18"/>
+                      <w:lang w:val="fr-FR"/>
+                    </w:rPr>
+                    <w:t xml:space="preserve"> beta </w:t>
+                  </w:r>
+                  <w:r>
+                    <w:rPr>
+                      <w:i/>
+                      <w:iCs/>
+                      <w:color w:val="808080"/>
+                      <w:sz w:val="18"/>
+                      <w:szCs w:val="18"/>
+                      <w:lang w:val="fr-FR"/>
+                    </w:rPr>
+                    <w:t>// échange de valeur</w:t>
                   </w:r>
                 </w:p>
                 <w:p>
@@ -3244,6 +3351,15 @@
                       <w:lang w:val="fr-FR"/>
                     </w:rPr>
                     <w:tab/>
+                  </w:r>
+                  <w:r>
+                    <w:rPr>
+                      <w:b/>
+                      <w:bCs/>
+                      <w:color w:val="000080"/>
+                      <w:sz w:val="18"/>
+                      <w:szCs w:val="18"/>
+                    </w:rPr>
                     <w:t>sinon</w:t>
                   </w:r>
                 </w:p>
@@ -3404,7 +3520,36 @@
                       <w:lang w:val="fr-FR"/>
                     </w:rPr>
                     <w:tab/>
-                    <w:t>renvoyer alpha // échange de valeur</w:t>
+                  </w:r>
+                  <w:r>
+                    <w:rPr>
+                      <w:b/>
+                      <w:bCs/>
+                      <w:color w:val="000080"/>
+                      <w:sz w:val="18"/>
+                      <w:szCs w:val="18"/>
+                    </w:rPr>
+                    <w:t>renvoyer</w:t>
+                  </w:r>
+                  <w:r>
+                    <w:rPr>
+                      <w:color w:val="000000"/>
+                      <w:sz w:val="18"/>
+                      <w:szCs w:val="18"/>
+                      <w:lang w:val="fr-FR"/>
+                    </w:rPr>
+                    <w:t xml:space="preserve"> alpha </w:t>
+                  </w:r>
+                  <w:r>
+                    <w:rPr>
+                      <w:i/>
+                      <w:iCs/>
+                      <w:color w:val="808080"/>
+                      <w:sz w:val="18"/>
+                      <w:szCs w:val="18"/>
+                      <w:lang w:val="fr-FR"/>
+                    </w:rPr>
+                    <w:t>// échange de valeur</w:t>
                   </w:r>
                 </w:p>
                 <w:p>
@@ -3435,6 +3580,15 @@
                       <w:lang w:val="fr-FR"/>
                     </w:rPr>
                     <w:tab/>
+                  </w:r>
+                  <w:r>
+                    <w:rPr>
+                      <w:b/>
+                      <w:bCs/>
+                      <w:color w:val="000080"/>
+                      <w:sz w:val="18"/>
+                      <w:szCs w:val="18"/>
+                    </w:rPr>
                     <w:t>fin si</w:t>
                   </w:r>
                 </w:p>
@@ -4004,6 +4158,25 @@
         <w:rPr>
           <w:lang w:val="fr-FR"/>
         </w:rPr>
+        <w:t>Au début de la simulation, ces constantes sont calculées (avant même la création des threads)</w:t>
+      </w:r>
+      <w:r>
+        <w:rPr>
+          <w:lang w:val="fr-FR"/>
+        </w:rPr>
+        <w:t>.</w:t>
+      </w:r>
+    </w:p>
+    <w:p>
+      <w:pPr>
+        <w:rPr>
+          <w:lang w:val="fr-FR"/>
+        </w:rPr>
+      </w:pPr>
+      <w:r>
+        <w:rPr>
+          <w:lang w:val="fr-FR"/>
+        </w:rPr>
         <w:t xml:space="preserve">Avec un pas de temps de 1 seconde, il nous faudrait 31 546 000 (365*24*3600) itérations pour simuler une année entière. </w:t>
       </w:r>
     </w:p>
@@ -4014,8 +4187,8 @@
           <w:lang w:val="fr-FR"/>
         </w:rPr>
       </w:pPr>
-      <w:bookmarkStart w:id="4" w:name="_Toc412475633"/>
-      <w:bookmarkEnd w:id="4"/>
+      <w:bookmarkStart w:id="5" w:name="_Toc412475633"/>
+      <w:bookmarkEnd w:id="5"/>
       <w:r>
         <w:rPr>
           <w:lang w:val="fr-FR"/>
@@ -4037,8 +4210,8 @@
           <w:lang w:val="fr-FR"/>
         </w:rPr>
       </w:pPr>
-      <w:bookmarkStart w:id="5" w:name="_Toc412475634"/>
-      <w:bookmarkEnd w:id="5"/>
+      <w:bookmarkStart w:id="6" w:name="_Toc412475634"/>
+      <w:bookmarkEnd w:id="6"/>
       <w:r>
         <w:rPr>
           <w:lang w:val="fr-FR"/>
@@ -4085,7 +4258,6 @@
           <w:szCs w:val="18"/>
           <w:lang w:val="fr-FR"/>
         </w:rPr>
-        <w:lastRenderedPageBreak/>
         <w:t>t=0h -&gt;[110,20,20,20,20,20 - 20,20,20,20 ]</w:t>
       </w:r>
     </w:p>
@@ -4315,8 +4487,8 @@
           <w:lang w:val="fr-FR"/>
         </w:rPr>
       </w:pPr>
-      <w:bookmarkStart w:id="6" w:name="_Toc412475635"/>
-      <w:bookmarkEnd w:id="6"/>
+      <w:bookmarkStart w:id="7" w:name="_Toc412475635"/>
+      <w:bookmarkEnd w:id="7"/>
       <w:r>
         <w:rPr>
           <w:lang w:val="fr-FR"/>
@@ -4347,7 +4519,13 @@
         <w:rPr>
           <w:lang w:val="fr-FR"/>
         </w:rPr>
-        <w:t>80 ms</w:t>
+        <w:t>1000</w:t>
+      </w:r>
+      <w:r>
+        <w:rPr>
+          <w:lang w:val="fr-FR"/>
+        </w:rPr>
+        <w:t xml:space="preserve"> ms</w:t>
       </w:r>
       <w:r>
         <w:rPr>
@@ -4394,8 +4572,8 @@
           <w:lang w:val="fr-FR"/>
         </w:rPr>
       </w:pPr>
-      <w:bookmarkStart w:id="7" w:name="_Toc412475636"/>
-      <w:bookmarkEnd w:id="7"/>
+      <w:bookmarkStart w:id="8" w:name="_Toc412475636"/>
+      <w:bookmarkEnd w:id="8"/>
       <w:r>
         <w:rPr>
           <w:lang w:val="fr-FR"/>
@@ -4409,20 +4587,42 @@
           <w:lang w:val="fr-FR"/>
         </w:rPr>
       </w:pPr>
-      <w:bookmarkStart w:id="8" w:name="_GoBack"/>
-      <w:bookmarkEnd w:id="8"/>
-    </w:p>
-    <w:p>
-      <w:pPr>
-        <w:rPr>
-          <w:lang w:val="fr-FR"/>
-        </w:rPr>
-      </w:pPr>
-      <w:r>
-        <w:rPr>
-          <w:lang w:val="fr-FR"/>
-        </w:rPr>
-        <w:t>On peut apercevoir sur la sortie que la face interne du mur (celle qui ne reçoit pas le soleil), voit sa température changer (1°C de différence) à partir de 3 heures de simulations.</w:t>
+    </w:p>
+    <w:p>
+      <w:pPr>
+        <w:rPr>
+          <w:lang w:val="fr-FR"/>
+        </w:rPr>
+      </w:pPr>
+      <w:r>
+        <w:rPr>
+          <w:lang w:val="fr-FR"/>
+        </w:rPr>
+        <w:t xml:space="preserve">On peut apercevoir sur la sortie que la face interne du mur (celle qui ne reçoit pas le soleil), voit sa température changer (1°C de différence) à partir de </w:t>
+      </w:r>
+      <w:r>
+        <w:rPr>
+          <w:lang w:val="fr-FR"/>
+        </w:rPr>
+        <w:t xml:space="preserve">2,8 </w:t>
+      </w:r>
+      <w:r>
+        <w:rPr>
+          <w:lang w:val="fr-FR"/>
+        </w:rPr>
+        <w:t>heures</w:t>
+      </w:r>
+      <w:r>
+        <w:rPr>
+          <w:lang w:val="fr-FR"/>
+        </w:rPr>
+        <w:t xml:space="preserve"> (10200 secondes)</w:t>
+      </w:r>
+      <w:r>
+        <w:rPr>
+          <w:lang w:val="fr-FR"/>
+        </w:rPr>
+        <w:t xml:space="preserve"> de simulations.</w:t>
       </w:r>
     </w:p>
     <w:p>
@@ -4514,7 +4714,7 @@
           <w:rPr>
             <w:noProof/>
           </w:rPr>
-          <w:t>4</w:t>
+          <w:t>3</w:t>
         </w:r>
         <w:r>
           <w:rPr>
@@ -5756,7 +5956,7 @@
 </file>
 
 <file path=customXml/itemProps1.xml><?xml version="1.0" encoding="utf-8"?>
-<ds:datastoreItem xmlns:ds="http://schemas.openxmlformats.org/officeDocument/2006/customXml" ds:itemID="{555DB27C-0241-49A5-82AF-D498652CE4DF}">
+<ds:datastoreItem xmlns:ds="http://schemas.openxmlformats.org/officeDocument/2006/customXml" ds:itemID="{9DADE372-ECD3-4FED-824B-FAE43660AA03}">
   <ds:schemaRefs>
     <ds:schemaRef ds:uri="http://schemas.openxmlformats.org/officeDocument/2006/bibliography"/>
   </ds:schemaRefs>

</xml_diff>